<commit_message>
create type, list all types are updated and dml are optimized
</commit_message>
<xml_diff>
--- a/report.docx
+++ b/report.docx
@@ -1505,14 +1505,35 @@
           <w:rFonts w:ascii="Calibri" w:hAnsi="Calibri" w:cs="Calibri"/>
           <w:lang w:val="en-US"/>
         </w:rPr>
-        <w:t># of types</w:t>
-      </w:r>
-      <w:r>
-        <w:rPr>
-          <w:rFonts w:ascii="Calibri" w:hAnsi="Calibri" w:cs="Calibri"/>
-          <w:lang w:val="en-US"/>
-        </w:rPr>
-        <w:t xml:space="preserve"> (5 bytes)</w:t>
+        <w:t xml:space="preserve"># of </w:t>
+      </w:r>
+      <w:r>
+        <w:rPr>
+          <w:rFonts w:ascii="Calibri" w:hAnsi="Calibri" w:cs="Calibri"/>
+          <w:lang w:val="en-US"/>
+        </w:rPr>
+        <w:t>pages</w:t>
+      </w:r>
+      <w:r>
+        <w:rPr>
+          <w:rFonts w:ascii="Calibri" w:hAnsi="Calibri" w:cs="Calibri"/>
+          <w:lang w:val="en-US"/>
+        </w:rPr>
+        <w:t xml:space="preserve"> (</w:t>
+      </w:r>
+      <w:r>
+        <w:rPr>
+          <w:rFonts w:ascii="Calibri" w:hAnsi="Calibri" w:cs="Calibri"/>
+          <w:lang w:val="en-US"/>
+        </w:rPr>
+        <w:t>2</w:t>
+      </w:r>
+      <w:r>
+        <w:rPr>
+          <w:rFonts w:ascii="Calibri" w:hAnsi="Calibri" w:cs="Calibri"/>
+          <w:lang w:val="en-US"/>
+        </w:rPr>
+        <w:t xml:space="preserve"> bytes)</w:t>
       </w:r>
     </w:p>
     <w:p>
@@ -1592,6 +1613,53 @@
           <w:rFonts w:ascii="Calibri" w:hAnsi="Calibri" w:cs="Calibri"/>
           <w:lang w:val="en-US"/>
         </w:rPr>
+        <w:t>Size of System Catalog shall be at most 101428 bytes.</w:t>
+      </w:r>
+    </w:p>
+    <w:p>
+      <w:pPr>
+        <w:pStyle w:val="ListeParagraf"/>
+        <w:numPr>
+          <w:ilvl w:val="0"/>
+          <w:numId w:val="1"/>
+        </w:numPr>
+        <w:rPr>
+          <w:rFonts w:ascii="Calibri" w:hAnsi="Calibri" w:cs="Calibri"/>
+          <w:lang w:val="en-US"/>
+        </w:rPr>
+      </w:pPr>
+      <w:r>
+        <w:rPr>
+          <w:rFonts w:ascii="Calibri" w:hAnsi="Calibri" w:cs="Calibri"/>
+          <w:lang w:val="en-US"/>
+        </w:rPr>
+        <w:t>System Catalog shall have at most 99 pages.</w:t>
+      </w:r>
+      <w:r>
+        <w:rPr>
+          <w:rFonts w:ascii="Calibri" w:hAnsi="Calibri" w:cs="Calibri"/>
+          <w:lang w:val="en-US"/>
+        </w:rPr>
+        <w:t xml:space="preserve"> (101428-50-2)/1024</w:t>
+      </w:r>
+    </w:p>
+    <w:p>
+      <w:pPr>
+        <w:pStyle w:val="ListeParagraf"/>
+        <w:numPr>
+          <w:ilvl w:val="0"/>
+          <w:numId w:val="1"/>
+        </w:numPr>
+        <w:rPr>
+          <w:rFonts w:ascii="Calibri" w:hAnsi="Calibri" w:cs="Calibri"/>
+          <w:lang w:val="en-US"/>
+        </w:rPr>
+      </w:pPr>
+      <w:r>
+        <w:rPr>
+          <w:rFonts w:ascii="Calibri" w:hAnsi="Calibri" w:cs="Calibri"/>
+          <w:lang w:val="en-US"/>
+        </w:rPr>
         <w:t>System Catalog shall have at least one type</w:t>
       </w:r>
       <w:r>
@@ -1599,7 +1667,21 @@
           <w:rFonts w:ascii="Calibri" w:hAnsi="Calibri" w:cs="Calibri"/>
           <w:lang w:val="en-US"/>
         </w:rPr>
-        <w:t xml:space="preserve"> and at most 99999 types</w:t>
+        <w:t xml:space="preserve"> and at most </w:t>
+      </w:r>
+      <w:r>
+        <w:rPr>
+          <w:rFonts w:ascii="Calibri" w:hAnsi="Calibri" w:cs="Calibri"/>
+          <w:lang w:val="en-US"/>
+        </w:rPr>
+        <w:t>3465</w:t>
+      </w:r>
+      <w:r>
+        <w:rPr>
+          <w:rFonts w:ascii="Calibri" w:hAnsi="Calibri" w:cs="Calibri"/>
+          <w:lang w:val="en-US"/>
+        </w:rPr>
+        <w:t xml:space="preserve"> types</w:t>
       </w:r>
       <w:r>
         <w:rPr>
@@ -1607,6 +1689,305 @@
           <w:lang w:val="en-US"/>
         </w:rPr>
         <w:t>.</w:t>
+      </w:r>
+      <w:r>
+        <w:rPr>
+          <w:rFonts w:ascii="Calibri" w:hAnsi="Calibri" w:cs="Calibri"/>
+          <w:lang w:val="en-US"/>
+        </w:rPr>
+        <w:t xml:space="preserve"> (99*35)</w:t>
+      </w:r>
+    </w:p>
+    <w:p>
+      <w:pPr>
+        <w:jc w:val="center"/>
+        <w:rPr>
+          <w:rFonts w:cstheme="minorHAnsi"/>
+          <w:b/>
+          <w:sz w:val="28"/>
+          <w:lang w:val="en-US"/>
+        </w:rPr>
+      </w:pPr>
+      <w:r>
+        <w:rPr>
+          <w:rFonts w:cstheme="minorHAnsi"/>
+          <w:b/>
+          <w:sz w:val="28"/>
+          <w:lang w:val="en-US"/>
+        </w:rPr>
+        <w:t>System Catalog Page</w:t>
+      </w:r>
+    </w:p>
+    <w:p>
+      <w:pPr>
+        <w:pStyle w:val="ListeParagraf"/>
+        <w:numPr>
+          <w:ilvl w:val="0"/>
+          <w:numId w:val="9"/>
+        </w:numPr>
+        <w:rPr>
+          <w:rFonts w:ascii="Calibri" w:hAnsi="Calibri" w:cs="Calibri"/>
+          <w:lang w:val="en-US"/>
+        </w:rPr>
+      </w:pPr>
+      <w:r>
+        <w:rPr>
+          <w:rFonts w:ascii="Calibri" w:hAnsi="Calibri" w:cs="Calibri"/>
+          <w:lang w:val="en-US"/>
+        </w:rPr>
+        <w:t>Each page stores type names.</w:t>
+      </w:r>
+    </w:p>
+    <w:p>
+      <w:pPr>
+        <w:pStyle w:val="ListeParagraf"/>
+        <w:numPr>
+          <w:ilvl w:val="0"/>
+          <w:numId w:val="9"/>
+        </w:numPr>
+        <w:rPr>
+          <w:rFonts w:ascii="Calibri" w:hAnsi="Calibri" w:cs="Calibri"/>
+          <w:lang w:val="en-US"/>
+        </w:rPr>
+      </w:pPr>
+      <w:r>
+        <w:rPr>
+          <w:rFonts w:ascii="Calibri" w:hAnsi="Calibri" w:cs="Calibri"/>
+          <w:lang w:val="en-US"/>
+        </w:rPr>
+        <w:t>Page header</w:t>
+      </w:r>
+    </w:p>
+    <w:p>
+      <w:pPr>
+        <w:pStyle w:val="ListeParagraf"/>
+        <w:numPr>
+          <w:ilvl w:val="1"/>
+          <w:numId w:val="9"/>
+        </w:numPr>
+        <w:rPr>
+          <w:rFonts w:ascii="Calibri" w:hAnsi="Calibri" w:cs="Calibri"/>
+          <w:lang w:val="en-US"/>
+        </w:rPr>
+      </w:pPr>
+      <w:r>
+        <w:rPr>
+          <w:lang w:val="en-US"/>
+        </w:rPr>
+        <w:t>Page number</w:t>
+      </w:r>
+      <w:r>
+        <w:rPr>
+          <w:rFonts w:ascii="Calibri" w:hAnsi="Calibri" w:cs="Calibri"/>
+          <w:lang w:val="en-US"/>
+        </w:rPr>
+        <w:t xml:space="preserve"> (</w:t>
+      </w:r>
+      <w:r>
+        <w:rPr>
+          <w:rFonts w:ascii="Calibri" w:hAnsi="Calibri" w:cs="Calibri"/>
+          <w:lang w:val="en-US"/>
+        </w:rPr>
+        <w:t>2 bytes</w:t>
+      </w:r>
+      <w:r>
+        <w:rPr>
+          <w:rFonts w:ascii="Calibri" w:hAnsi="Calibri" w:cs="Calibri"/>
+          <w:lang w:val="en-US"/>
+        </w:rPr>
+        <w:t>)</w:t>
+      </w:r>
+    </w:p>
+    <w:p>
+      <w:pPr>
+        <w:pStyle w:val="ListeParagraf"/>
+        <w:numPr>
+          <w:ilvl w:val="1"/>
+          <w:numId w:val="9"/>
+        </w:numPr>
+        <w:rPr>
+          <w:rFonts w:ascii="Calibri" w:hAnsi="Calibri" w:cs="Calibri"/>
+          <w:lang w:val="en-US"/>
+        </w:rPr>
+      </w:pPr>
+      <w:r>
+        <w:rPr>
+          <w:rFonts w:cstheme="minorHAnsi"/>
+          <w:lang w:val="en-US"/>
+        </w:rPr>
+        <w:t xml:space="preserve"># </w:t>
+      </w:r>
+      <w:r>
+        <w:rPr>
+          <w:rFonts w:cstheme="minorHAnsi"/>
+          <w:lang w:val="en-US"/>
+        </w:rPr>
+        <w:t xml:space="preserve">of </w:t>
+      </w:r>
+      <w:r>
+        <w:rPr>
+          <w:rFonts w:cstheme="minorHAnsi"/>
+          <w:lang w:val="en-US"/>
+        </w:rPr>
+        <w:t>type names</w:t>
+      </w:r>
+      <w:r>
+        <w:rPr>
+          <w:rFonts w:ascii="Calibri" w:hAnsi="Calibri" w:cs="Calibri"/>
+          <w:lang w:val="en-US"/>
+        </w:rPr>
+        <w:t xml:space="preserve"> (2 bytes)</w:t>
+      </w:r>
+    </w:p>
+    <w:p>
+      <w:pPr>
+        <w:pStyle w:val="ListeParagraf"/>
+        <w:numPr>
+          <w:ilvl w:val="0"/>
+          <w:numId w:val="9"/>
+        </w:numPr>
+        <w:rPr>
+          <w:rFonts w:ascii="Calibri" w:hAnsi="Calibri" w:cs="Calibri"/>
+          <w:lang w:val="en-US"/>
+        </w:rPr>
+      </w:pPr>
+      <w:r>
+        <w:rPr>
+          <w:rFonts w:ascii="Calibri" w:hAnsi="Calibri" w:cs="Calibri"/>
+          <w:lang w:val="en-US"/>
+        </w:rPr>
+        <w:t>Line endings (35+1) *2= 72 bytes.</w:t>
+      </w:r>
+    </w:p>
+    <w:p>
+      <w:pPr>
+        <w:pStyle w:val="ListeParagraf"/>
+        <w:numPr>
+          <w:ilvl w:val="0"/>
+          <w:numId w:val="9"/>
+        </w:numPr>
+        <w:rPr>
+          <w:rFonts w:ascii="Calibri" w:hAnsi="Calibri" w:cs="Calibri"/>
+          <w:lang w:val="en-US"/>
+        </w:rPr>
+      </w:pPr>
+      <w:r>
+        <w:rPr>
+          <w:rFonts w:ascii="Calibri" w:hAnsi="Calibri" w:cs="Calibri"/>
+          <w:lang w:val="en-US"/>
+        </w:rPr>
+        <w:t>Unused space 3 bytes.</w:t>
+      </w:r>
+    </w:p>
+    <w:p>
+      <w:pPr>
+        <w:pStyle w:val="ListeParagraf"/>
+        <w:numPr>
+          <w:ilvl w:val="0"/>
+          <w:numId w:val="9"/>
+        </w:numPr>
+        <w:rPr>
+          <w:rFonts w:ascii="Calibri" w:hAnsi="Calibri" w:cs="Calibri"/>
+          <w:lang w:val="en-US"/>
+        </w:rPr>
+      </w:pPr>
+      <w:r>
+        <w:rPr>
+          <w:rFonts w:ascii="Calibri" w:hAnsi="Calibri" w:cs="Calibri"/>
+          <w:lang w:val="en-US"/>
+        </w:rPr>
+        <w:t>Size of each page shall be 1024 bytes.</w:t>
+      </w:r>
+    </w:p>
+    <w:p>
+      <w:pPr>
+        <w:pStyle w:val="ListeParagraf"/>
+        <w:numPr>
+          <w:ilvl w:val="0"/>
+          <w:numId w:val="9"/>
+        </w:numPr>
+        <w:rPr>
+          <w:rFonts w:ascii="Calibri" w:hAnsi="Calibri" w:cs="Calibri"/>
+          <w:lang w:val="en-US"/>
+        </w:rPr>
+      </w:pPr>
+      <w:r>
+        <w:rPr>
+          <w:rFonts w:ascii="Calibri" w:hAnsi="Calibri" w:cs="Calibri"/>
+          <w:lang w:val="en-US"/>
+        </w:rPr>
+        <w:t xml:space="preserve">Each page shall have at most 35 </w:t>
+      </w:r>
+      <w:r>
+        <w:rPr>
+          <w:rFonts w:ascii="Calibri" w:hAnsi="Calibri" w:cs="Calibri"/>
+          <w:lang w:val="en-US"/>
+        </w:rPr>
+        <w:t>type names</w:t>
+      </w:r>
+      <w:r>
+        <w:rPr>
+          <w:rFonts w:ascii="Calibri" w:hAnsi="Calibri" w:cs="Calibri"/>
+          <w:lang w:val="en-US"/>
+        </w:rPr>
+        <w:t>.</w:t>
+      </w:r>
+      <w:r>
+        <w:rPr>
+          <w:rFonts w:ascii="Calibri" w:hAnsi="Calibri" w:cs="Calibri"/>
+          <w:lang w:val="en-US"/>
+        </w:rPr>
+        <w:t xml:space="preserve"> (1024-2-2-72-3)/27</w:t>
+      </w:r>
+    </w:p>
+    <w:p>
+      <w:pPr>
+        <w:pStyle w:val="ListeParagraf"/>
+        <w:numPr>
+          <w:ilvl w:val="0"/>
+          <w:numId w:val="9"/>
+        </w:numPr>
+        <w:rPr>
+          <w:rFonts w:ascii="Calibri" w:hAnsi="Calibri" w:cs="Calibri"/>
+          <w:lang w:val="en-US"/>
+        </w:rPr>
+      </w:pPr>
+      <w:r>
+        <w:rPr>
+          <w:rFonts w:ascii="Calibri" w:hAnsi="Calibri" w:cs="Calibri"/>
+          <w:lang w:val="en-US"/>
+        </w:rPr>
+        <w:t xml:space="preserve">Pages </w:t>
+      </w:r>
+      <w:r>
+        <w:rPr>
+          <w:rFonts w:ascii="Calibri" w:hAnsi="Calibri" w:cs="Calibri"/>
+          <w:lang w:val="en-US"/>
+        </w:rPr>
+        <w:t>are</w:t>
+      </w:r>
+      <w:r>
+        <w:rPr>
+          <w:rFonts w:ascii="Calibri" w:hAnsi="Calibri" w:cs="Calibri"/>
+          <w:lang w:val="en-US"/>
+        </w:rPr>
+        <w:t xml:space="preserve"> deleted physically because </w:t>
+      </w:r>
+      <w:r>
+        <w:rPr>
+          <w:rFonts w:ascii="Calibri" w:hAnsi="Calibri" w:cs="Calibri"/>
+          <w:lang w:val="en-US"/>
+        </w:rPr>
+        <w:t>type names are</w:t>
+      </w:r>
+      <w:bookmarkStart w:id="0" w:name="_GoBack"/>
+      <w:bookmarkEnd w:id="0"/>
+      <w:r>
+        <w:rPr>
+          <w:rFonts w:ascii="Calibri" w:hAnsi="Calibri" w:cs="Calibri"/>
+          <w:lang w:val="en-US"/>
+        </w:rPr>
+        <w:t xml:space="preserve"> deleted physically. </w:t>
       </w:r>
     </w:p>
     <w:p>
@@ -1794,7 +2175,21 @@
           <w:rFonts w:ascii="Calibri" w:hAnsi="Calibri" w:cs="Calibri"/>
           <w:lang w:val="en-US"/>
         </w:rPr>
-        <w:t>The length of type names shall be between 3 and 30 bytes.</w:t>
+        <w:t xml:space="preserve">The length of type names shall be between 3 and </w:t>
+      </w:r>
+      <w:r>
+        <w:rPr>
+          <w:rFonts w:ascii="Calibri" w:hAnsi="Calibri" w:cs="Calibri"/>
+          <w:lang w:val="en-US"/>
+        </w:rPr>
+        <w:t>27</w:t>
+      </w:r>
+      <w:r>
+        <w:rPr>
+          <w:rFonts w:ascii="Calibri" w:hAnsi="Calibri" w:cs="Calibri"/>
+          <w:lang w:val="en-US"/>
+        </w:rPr>
+        <w:t xml:space="preserve"> bytes.</w:t>
       </w:r>
     </w:p>
     <w:p>
@@ -2138,6 +2533,7 @@
           <w:rFonts w:ascii="Calibri" w:hAnsi="Calibri" w:cs="Calibri"/>
           <w:lang w:val="en-US"/>
         </w:rPr>
+        <w:lastRenderedPageBreak/>
         <w:t xml:space="preserve">Each type shall have </w:t>
       </w:r>
       <w:r>
@@ -2385,6 +2781,7 @@
     </w:p>
     <w:p>
       <w:pPr>
+        <w:jc w:val="center"/>
         <w:rPr>
           <w:rFonts w:cstheme="minorHAnsi"/>
           <w:b/>
@@ -2399,27 +2796,6 @@
           <w:sz w:val="28"/>
           <w:lang w:val="en-US"/>
         </w:rPr>
-        <w:br w:type="page"/>
-      </w:r>
-    </w:p>
-    <w:p>
-      <w:pPr>
-        <w:jc w:val="center"/>
-        <w:rPr>
-          <w:rFonts w:cstheme="minorHAnsi"/>
-          <w:b/>
-          <w:sz w:val="28"/>
-          <w:lang w:val="en-US"/>
-        </w:rPr>
-      </w:pPr>
-      <w:r>
-        <w:rPr>
-          <w:rFonts w:cstheme="minorHAnsi"/>
-          <w:b/>
-          <w:sz w:val="28"/>
-          <w:lang w:val="en-US"/>
-        </w:rPr>
-        <w:lastRenderedPageBreak/>
         <w:t>Page</w:t>
       </w:r>
     </w:p>
@@ -2719,7 +3095,7 @@
           <w:rFonts w:ascii="Calibri" w:hAnsi="Calibri" w:cs="Calibri"/>
           <w:lang w:val="en-US"/>
         </w:rPr>
-        <w:t>Size of each page shall be at most 1024 bytes.</w:t>
+        <w:t>Size of each page shall be 1024 bytes.</w:t>
       </w:r>
     </w:p>
     <w:p>
@@ -3804,8 +4180,6 @@
               </w:rPr>
               <w:t># of types</w:t>
             </w:r>
-            <w:bookmarkStart w:id="0" w:name="_GoBack"/>
-            <w:bookmarkEnd w:id="0"/>
           </w:p>
         </w:tc>
       </w:tr>
@@ -6492,9 +6866,9 @@
     </w:lvl>
   </w:abstractNum>
   <w:abstractNum w:abstractNumId="5" w15:restartNumberingAfterBreak="0">
-    <w:nsid w:val="77C93DF6"/>
+    <w:nsid w:val="6640750F"/>
     <w:multiLevelType w:val="hybridMultilevel"/>
-    <w:tmpl w:val="7A022EE6"/>
+    <w:tmpl w:val="FFEA6162"/>
     <w:lvl w:ilvl="0" w:tplc="041F0001">
       <w:start w:val="1"/>
       <w:numFmt w:val="bullet"/>
@@ -6605,6 +6979,119 @@
     </w:lvl>
   </w:abstractNum>
   <w:abstractNum w:abstractNumId="6" w15:restartNumberingAfterBreak="0">
+    <w:nsid w:val="77C93DF6"/>
+    <w:multiLevelType w:val="hybridMultilevel"/>
+    <w:tmpl w:val="7A022EE6"/>
+    <w:lvl w:ilvl="0" w:tplc="041F0001">
+      <w:start w:val="1"/>
+      <w:numFmt w:val="bullet"/>
+      <w:lvlText w:val=""/>
+      <w:lvlJc w:val="left"/>
+      <w:pPr>
+        <w:ind w:left="720" w:hanging="360"/>
+      </w:pPr>
+      <w:rPr>
+        <w:rFonts w:ascii="Symbol" w:hAnsi="Symbol" w:hint="default"/>
+      </w:rPr>
+    </w:lvl>
+    <w:lvl w:ilvl="1" w:tplc="041F0003">
+      <w:start w:val="1"/>
+      <w:numFmt w:val="bullet"/>
+      <w:lvlText w:val="o"/>
+      <w:lvlJc w:val="left"/>
+      <w:pPr>
+        <w:ind w:left="1440" w:hanging="360"/>
+      </w:pPr>
+      <w:rPr>
+        <w:rFonts w:ascii="Courier New" w:hAnsi="Courier New" w:cs="Courier New" w:hint="default"/>
+      </w:rPr>
+    </w:lvl>
+    <w:lvl w:ilvl="2" w:tplc="041F0005" w:tentative="1">
+      <w:start w:val="1"/>
+      <w:numFmt w:val="bullet"/>
+      <w:lvlText w:val=""/>
+      <w:lvlJc w:val="left"/>
+      <w:pPr>
+        <w:ind w:left="2160" w:hanging="360"/>
+      </w:pPr>
+      <w:rPr>
+        <w:rFonts w:ascii="Wingdings" w:hAnsi="Wingdings" w:hint="default"/>
+      </w:rPr>
+    </w:lvl>
+    <w:lvl w:ilvl="3" w:tplc="041F0001" w:tentative="1">
+      <w:start w:val="1"/>
+      <w:numFmt w:val="bullet"/>
+      <w:lvlText w:val=""/>
+      <w:lvlJc w:val="left"/>
+      <w:pPr>
+        <w:ind w:left="2880" w:hanging="360"/>
+      </w:pPr>
+      <w:rPr>
+        <w:rFonts w:ascii="Symbol" w:hAnsi="Symbol" w:hint="default"/>
+      </w:rPr>
+    </w:lvl>
+    <w:lvl w:ilvl="4" w:tplc="041F0003" w:tentative="1">
+      <w:start w:val="1"/>
+      <w:numFmt w:val="bullet"/>
+      <w:lvlText w:val="o"/>
+      <w:lvlJc w:val="left"/>
+      <w:pPr>
+        <w:ind w:left="3600" w:hanging="360"/>
+      </w:pPr>
+      <w:rPr>
+        <w:rFonts w:ascii="Courier New" w:hAnsi="Courier New" w:cs="Courier New" w:hint="default"/>
+      </w:rPr>
+    </w:lvl>
+    <w:lvl w:ilvl="5" w:tplc="041F0005" w:tentative="1">
+      <w:start w:val="1"/>
+      <w:numFmt w:val="bullet"/>
+      <w:lvlText w:val=""/>
+      <w:lvlJc w:val="left"/>
+      <w:pPr>
+        <w:ind w:left="4320" w:hanging="360"/>
+      </w:pPr>
+      <w:rPr>
+        <w:rFonts w:ascii="Wingdings" w:hAnsi="Wingdings" w:hint="default"/>
+      </w:rPr>
+    </w:lvl>
+    <w:lvl w:ilvl="6" w:tplc="041F0001" w:tentative="1">
+      <w:start w:val="1"/>
+      <w:numFmt w:val="bullet"/>
+      <w:lvlText w:val=""/>
+      <w:lvlJc w:val="left"/>
+      <w:pPr>
+        <w:ind w:left="5040" w:hanging="360"/>
+      </w:pPr>
+      <w:rPr>
+        <w:rFonts w:ascii="Symbol" w:hAnsi="Symbol" w:hint="default"/>
+      </w:rPr>
+    </w:lvl>
+    <w:lvl w:ilvl="7" w:tplc="041F0003" w:tentative="1">
+      <w:start w:val="1"/>
+      <w:numFmt w:val="bullet"/>
+      <w:lvlText w:val="o"/>
+      <w:lvlJc w:val="left"/>
+      <w:pPr>
+        <w:ind w:left="5760" w:hanging="360"/>
+      </w:pPr>
+      <w:rPr>
+        <w:rFonts w:ascii="Courier New" w:hAnsi="Courier New" w:cs="Courier New" w:hint="default"/>
+      </w:rPr>
+    </w:lvl>
+    <w:lvl w:ilvl="8" w:tplc="041F0005" w:tentative="1">
+      <w:start w:val="1"/>
+      <w:numFmt w:val="bullet"/>
+      <w:lvlText w:val=""/>
+      <w:lvlJc w:val="left"/>
+      <w:pPr>
+        <w:ind w:left="6480" w:hanging="360"/>
+      </w:pPr>
+      <w:rPr>
+        <w:rFonts w:ascii="Wingdings" w:hAnsi="Wingdings" w:hint="default"/>
+      </w:rPr>
+    </w:lvl>
+  </w:abstractNum>
+  <w:abstractNum w:abstractNumId="7" w15:restartNumberingAfterBreak="0">
     <w:nsid w:val="7F2A3D81"/>
     <w:multiLevelType w:val="hybridMultilevel"/>
     <w:tmpl w:val="701C7EDE"/>
@@ -6716,7 +7203,7 @@
       </w:rPr>
     </w:lvl>
   </w:abstractNum>
-  <w:abstractNum w:abstractNumId="7" w15:restartNumberingAfterBreak="0">
+  <w:abstractNum w:abstractNumId="8" w15:restartNumberingAfterBreak="0">
     <w:nsid w:val="7F6220D6"/>
     <w:multiLevelType w:val="hybridMultilevel"/>
     <w:tmpl w:val="B2CE0828"/>
@@ -6830,7 +7317,7 @@
     </w:lvl>
   </w:abstractNum>
   <w:num w:numId="1">
-    <w:abstractNumId w:val="5"/>
+    <w:abstractNumId w:val="6"/>
   </w:num>
   <w:num w:numId="2">
     <w:abstractNumId w:val="1"/>
@@ -6845,13 +7332,16 @@
     <w:abstractNumId w:val="0"/>
   </w:num>
   <w:num w:numId="6">
-    <w:abstractNumId w:val="6"/>
+    <w:abstractNumId w:val="7"/>
   </w:num>
   <w:num w:numId="7">
     <w:abstractNumId w:val="4"/>
   </w:num>
   <w:num w:numId="8">
-    <w:abstractNumId w:val="7"/>
+    <w:abstractNumId w:val="8"/>
+  </w:num>
+  <w:num w:numId="9">
+    <w:abstractNumId w:val="5"/>
   </w:num>
 </w:numbering>
 </file>
@@ -7671,6 +8161,7 @@
     <w:rsid w:val="003A5B36"/>
     <w:rsid w:val="004068A2"/>
     <w:rsid w:val="00461781"/>
+    <w:rsid w:val="004E4961"/>
     <w:rsid w:val="004F5381"/>
     <w:rsid w:val="00540AC9"/>
     <w:rsid w:val="00573F49"/>
@@ -7688,6 +8179,7 @@
     <w:rsid w:val="00D42F28"/>
     <w:rsid w:val="00DC7192"/>
     <w:rsid w:val="00E06CE3"/>
+    <w:rsid w:val="00E863B7"/>
     <w:rsid w:val="00EB2959"/>
     <w:rsid w:val="00FA189D"/>
   </w:rsids>
@@ -8567,7 +9059,7 @@
 </file>
 
 <file path=customXml/itemProps2.xml><?xml version="1.0" encoding="utf-8"?>
-<ds:datastoreItem xmlns:ds="http://schemas.openxmlformats.org/officeDocument/2006/customXml" ds:itemID="{B57EF5E3-E317-4B6E-81F9-4E433DB7F501}">
+<ds:datastoreItem xmlns:ds="http://schemas.openxmlformats.org/officeDocument/2006/customXml" ds:itemID="{E3043181-9729-4B53-922D-AB267825F7BF}">
   <ds:schemaRefs>
     <ds:schemaRef ds:uri="http://schemas.openxmlformats.org/officeDocument/2006/bibliography"/>
   </ds:schemaRefs>

</xml_diff>

<commit_message>
conclusion is added and type names in catalog are fixed
</commit_message>
<xml_diff>
--- a/report.docx
+++ b/report.docx
@@ -459,6 +459,39 @@
             <w:rPr>
               <w:lang w:val="en-US"/>
             </w:rPr>
+            <w:t>System Catalog</w:t>
+          </w:r>
+          <w:r>
+            <w:rPr>
+              <w:lang w:val="en-US"/>
+            </w:rPr>
+            <w:t xml:space="preserve"> Page</w:t>
+          </w:r>
+          <w:r>
+            <w:rPr>
+              <w:lang w:val="en-US"/>
+            </w:rPr>
+            <w:ptab w:relativeTo="margin" w:alignment="right" w:leader="dot"/>
+          </w:r>
+          <w:r>
+            <w:rPr>
+              <w:lang w:val="en-US"/>
+            </w:rPr>
+            <w:t>4</w:t>
+          </w:r>
+        </w:p>
+        <w:p>
+          <w:pPr>
+            <w:pStyle w:val="T2"/>
+            <w:ind w:left="216"/>
+            <w:rPr>
+              <w:lang w:val="en-US"/>
+            </w:rPr>
+          </w:pPr>
+          <w:r>
+            <w:rPr>
+              <w:lang w:val="en-US"/>
+            </w:rPr>
             <w:t>Type</w:t>
           </w:r>
           <w:r>
@@ -636,7 +669,7 @@
             <w:rPr>
               <w:lang w:val="en-US"/>
             </w:rPr>
-            <w:t>6</w:t>
+            <w:t>7</w:t>
           </w:r>
         </w:p>
         <w:p>
@@ -801,7 +834,7 @@
             <w:rPr>
               <w:lang w:val="en-US"/>
             </w:rPr>
-            <w:t>8</w:t>
+            <w:t>9</w:t>
           </w:r>
         </w:p>
         <w:p>
@@ -890,7 +923,7 @@
         <w:rPr>
           <w:lang w:val="en-US"/>
         </w:rPr>
-        <w:t>9</w:t>
+        <w:t>10</w:t>
       </w:r>
     </w:p>
     <w:p>
@@ -944,7 +977,7 @@
         <w:rPr>
           <w:lang w:val="en-US"/>
         </w:rPr>
-        <w:t>10</w:t>
+        <w:t>11</w:t>
       </w:r>
     </w:p>
     <w:p>
@@ -972,6 +1005,36 @@
           <w:lang w:val="en-US"/>
         </w:rPr>
         <w:t>11</w:t>
+      </w:r>
+    </w:p>
+    <w:p>
+      <w:pPr>
+        <w:pStyle w:val="T1"/>
+        <w:rPr>
+          <w:lang w:val="en-US"/>
+        </w:rPr>
+      </w:pPr>
+      <w:r>
+        <w:rPr>
+          <w:b/>
+          <w:bCs/>
+          <w:lang w:val="en-US"/>
+        </w:rPr>
+        <w:t>Conclusion</w:t>
+      </w:r>
+      <w:r>
+        <w:rPr>
+          <w:lang w:val="en-US"/>
+        </w:rPr>
+        <w:ptab w:relativeTo="margin" w:alignment="right" w:leader="dot"/>
+      </w:r>
+      <w:r>
+        <w:rPr>
+          <w:b/>
+          <w:bCs/>
+          <w:lang w:val="en-US"/>
+        </w:rPr>
+        <w:t>12</w:t>
       </w:r>
     </w:p>
     <w:p>
@@ -1980,8 +2043,6 @@
         </w:rPr>
         <w:t>type names are</w:t>
       </w:r>
-      <w:bookmarkStart w:id="0" w:name="_GoBack"/>
-      <w:bookmarkEnd w:id="0"/>
       <w:r>
         <w:rPr>
           <w:rFonts w:ascii="Calibri" w:hAnsi="Calibri" w:cs="Calibri"/>
@@ -2076,6 +2137,7 @@
         </w:rPr>
         <w:t>&lt;</w:t>
       </w:r>
+      <w:proofErr w:type="spellStart"/>
       <w:r>
         <w:rPr>
           <w:rFonts w:ascii="Calibri" w:hAnsi="Calibri" w:cs="Calibri"/>
@@ -2083,6 +2145,7 @@
         </w:rPr>
         <w:t>TypeName</w:t>
       </w:r>
+      <w:proofErr w:type="spellEnd"/>
       <w:r>
         <w:rPr>
           <w:rFonts w:ascii="Calibri" w:hAnsi="Calibri" w:cs="Calibri"/>
@@ -3701,21 +3764,7 @@
           <w:rFonts w:ascii="Calibri" w:hAnsi="Calibri" w:cs="Calibri"/>
           <w:lang w:val="en-US"/>
         </w:rPr>
-        <w:t xml:space="preserve">Each field stores data as </w:t>
-      </w:r>
-      <w:r>
-        <w:rPr>
-          <w:rFonts w:ascii="Calibri" w:hAnsi="Calibri" w:cs="Calibri"/>
-          <w:lang w:val="en-US"/>
-        </w:rPr>
-        <w:t xml:space="preserve">32 bit </w:t>
-      </w:r>
-      <w:r>
-        <w:rPr>
-          <w:rFonts w:ascii="Calibri" w:hAnsi="Calibri" w:cs="Calibri"/>
-          <w:lang w:val="en-US"/>
-        </w:rPr>
-        <w:t>integers</w:t>
+        <w:t>Each field stores data as integers</w:t>
       </w:r>
       <w:r>
         <w:rPr>
@@ -3724,6 +3773,8 @@
         </w:rPr>
         <w:t>.</w:t>
       </w:r>
+      <w:bookmarkStart w:id="0" w:name="_GoBack"/>
+      <w:bookmarkEnd w:id="0"/>
     </w:p>
     <w:p>
       <w:pPr>
@@ -3790,10 +3841,174 @@
         <w:t>System Catalog</w:t>
       </w:r>
     </w:p>
+    <w:p>
+      <w:pPr>
+        <w:ind w:firstLine="708"/>
+        <w:jc w:val="both"/>
+        <w:rPr>
+          <w:rFonts w:ascii="Calibri" w:hAnsi="Calibri" w:cs="Calibri"/>
+          <w:lang w:val="en-US"/>
+        </w:rPr>
+      </w:pPr>
+      <w:r>
+        <w:rPr>
+          <w:rFonts w:ascii="Calibri" w:hAnsi="Calibri" w:cs="Calibri"/>
+          <w:lang w:val="en-US"/>
+        </w:rPr>
+        <w:t xml:space="preserve"> </w:t>
+      </w:r>
+      <w:r>
+        <w:rPr>
+          <w:rFonts w:ascii="Calibri" w:hAnsi="Calibri" w:cs="Calibri"/>
+          <w:lang w:val="en-US"/>
+        </w:rPr>
+        <w:t>It is the main file of the storage system. It keeps all general information about the storage system and its files. Users first reach this file if they want to make an operation in the storage system.</w:t>
+      </w:r>
+      <w:r>
+        <w:rPr>
+          <w:rFonts w:ascii="Calibri" w:hAnsi="Calibri" w:cs="Calibri"/>
+          <w:lang w:val="en-US"/>
+        </w:rPr>
+        <w:t xml:space="preserve"> There is only one system catalog. Creating or deleting system catalogs are not allowed.</w:t>
+      </w:r>
+      <w:r>
+        <w:rPr>
+          <w:rFonts w:ascii="Calibri" w:hAnsi="Calibri" w:cs="Calibri"/>
+          <w:lang w:val="en-US"/>
+        </w:rPr>
+        <w:t xml:space="preserve"> Type names are stored in System Catalog pages.</w:t>
+      </w:r>
+      <w:r>
+        <w:rPr>
+          <w:rFonts w:ascii="Calibri" w:hAnsi="Calibri" w:cs="Calibri"/>
+          <w:lang w:val="en-US"/>
+        </w:rPr>
+        <w:t xml:space="preserve"> Each page shall have a fixed size of 1024 bytes the System Catalog can have multiple pages</w:t>
+      </w:r>
+      <w:r>
+        <w:rPr>
+          <w:rFonts w:ascii="Calibri" w:hAnsi="Calibri" w:cs="Calibri"/>
+          <w:lang w:val="en-US"/>
+        </w:rPr>
+        <w:t>.</w:t>
+      </w:r>
+      <w:r>
+        <w:rPr>
+          <w:rFonts w:ascii="Calibri" w:hAnsi="Calibri" w:cs="Calibri"/>
+          <w:lang w:val="en-US"/>
+        </w:rPr>
+        <w:t xml:space="preserve"> There shall always be enough number of pages in System Catalog for all type names </w:t>
+      </w:r>
+      <w:r>
+        <w:rPr>
+          <w:rFonts w:ascii="Calibri" w:hAnsi="Calibri" w:cs="Calibri"/>
+          <w:lang w:val="en-US"/>
+        </w:rPr>
+        <w:t xml:space="preserve">(Pages are created after the last page of the type when there is no empty </w:t>
+      </w:r>
+      <w:r>
+        <w:rPr>
+          <w:rFonts w:ascii="Calibri" w:hAnsi="Calibri" w:cs="Calibri"/>
+          <w:lang w:val="en-US"/>
+        </w:rPr>
+        <w:t>type name</w:t>
+      </w:r>
+      <w:r>
+        <w:rPr>
+          <w:rFonts w:ascii="Calibri" w:hAnsi="Calibri" w:cs="Calibri"/>
+          <w:lang w:val="en-US"/>
+        </w:rPr>
+        <w:t xml:space="preserve"> slot in the last page</w:t>
+      </w:r>
+      <w:r>
+        <w:rPr>
+          <w:rFonts w:ascii="Calibri" w:hAnsi="Calibri" w:cs="Calibri"/>
+          <w:lang w:val="en-US"/>
+        </w:rPr>
+        <w:t xml:space="preserve"> and last page is deleted when there is no type name in the last page</w:t>
+      </w:r>
+      <w:r>
+        <w:rPr>
+          <w:rFonts w:ascii="Calibri" w:hAnsi="Calibri" w:cs="Calibri"/>
+          <w:lang w:val="en-US"/>
+        </w:rPr>
+        <w:t>).</w:t>
+      </w:r>
+      <w:r>
+        <w:rPr>
+          <w:rFonts w:ascii="Calibri" w:hAnsi="Calibri" w:cs="Calibri"/>
+          <w:lang w:val="en-US"/>
+        </w:rPr>
+        <w:t xml:space="preserve"> </w:t>
+      </w:r>
+      <w:r>
+        <w:rPr>
+          <w:rFonts w:ascii="Calibri" w:hAnsi="Calibri" w:cs="Calibri"/>
+          <w:lang w:val="en-US"/>
+        </w:rPr>
+        <w:t xml:space="preserve">Pages can have different number of </w:t>
+      </w:r>
+      <w:r>
+        <w:rPr>
+          <w:rFonts w:ascii="Calibri" w:hAnsi="Calibri" w:cs="Calibri"/>
+          <w:lang w:val="en-US"/>
+        </w:rPr>
+        <w:t>type names</w:t>
+      </w:r>
+      <w:r>
+        <w:rPr>
+          <w:rFonts w:ascii="Calibri" w:hAnsi="Calibri" w:cs="Calibri"/>
+          <w:lang w:val="en-US"/>
+        </w:rPr>
+        <w:t xml:space="preserve"> but the maximum amount for </w:t>
+      </w:r>
+      <w:r>
+        <w:rPr>
+          <w:rFonts w:ascii="Calibri" w:hAnsi="Calibri" w:cs="Calibri"/>
+          <w:lang w:val="en-US"/>
+        </w:rPr>
+        <w:t>this value is</w:t>
+      </w:r>
+      <w:r>
+        <w:rPr>
+          <w:rFonts w:ascii="Calibri" w:hAnsi="Calibri" w:cs="Calibri"/>
+          <w:lang w:val="en-US"/>
+        </w:rPr>
+        <w:t xml:space="preserve"> the same for all pages as specified in Assumptions and Constraints section. Pages that are not </w:t>
+      </w:r>
+      <w:r>
+        <w:rPr>
+          <w:rFonts w:ascii="Calibri" w:hAnsi="Calibri" w:cs="Calibri"/>
+          <w:lang w:val="en-US"/>
+        </w:rPr>
+        <w:t xml:space="preserve">completely </w:t>
+      </w:r>
+      <w:r>
+        <w:rPr>
+          <w:rFonts w:ascii="Calibri" w:hAnsi="Calibri" w:cs="Calibri"/>
+          <w:lang w:val="en-US"/>
+        </w:rPr>
+        <w:t>full are filled with blank space</w:t>
+      </w:r>
+      <w:r>
+        <w:rPr>
+          <w:rFonts w:ascii="Calibri" w:hAnsi="Calibri" w:cs="Calibri"/>
+          <w:lang w:val="en-US"/>
+        </w:rPr>
+        <w:t>s</w:t>
+      </w:r>
+      <w:r>
+        <w:rPr>
+          <w:rFonts w:ascii="Calibri" w:hAnsi="Calibri" w:cs="Calibri"/>
+          <w:lang w:val="en-US"/>
+        </w:rPr>
+        <w:t xml:space="preserve"> to reach 1024 bytes.</w:t>
+      </w:r>
+    </w:p>
     <w:tbl>
       <w:tblPr>
         <w:tblStyle w:val="TabloKlavuzu"/>
-        <w:tblpPr w:leftFromText="141" w:rightFromText="141" w:vertAnchor="page" w:horzAnchor="margin" w:tblpXSpec="center" w:tblpY="3691"/>
+        <w:tblpPr w:leftFromText="141" w:rightFromText="141" w:vertAnchor="page" w:horzAnchor="margin" w:tblpXSpec="center" w:tblpY="5536"/>
         <w:tblW w:w="10774" w:type="dxa"/>
         <w:tblLook w:val="04A0" w:firstRow="1" w:lastRow="0" w:firstColumn="1" w:lastColumn="0" w:noHBand="0" w:noVBand="1"/>
       </w:tblPr>
@@ -4484,7 +4699,7 @@
               <w:rPr>
                 <w:lang w:val="en-US"/>
               </w:rPr>
-              <w:t>n</w:t>
+              <w:t>99</w:t>
             </w:r>
           </w:p>
         </w:tc>
@@ -4538,7 +4753,7 @@
               <w:rPr>
                 <w:lang w:val="en-US"/>
               </w:rPr>
-              <w:t>n</w:t>
+              <w:t>35</w:t>
             </w:r>
           </w:p>
         </w:tc>
@@ -4586,37 +4801,6 @@
         </w:tc>
       </w:tr>
     </w:tbl>
-    <w:p>
-      <w:pPr>
-        <w:ind w:firstLine="708"/>
-        <w:jc w:val="both"/>
-        <w:rPr>
-          <w:rFonts w:ascii="Calibri" w:hAnsi="Calibri" w:cs="Calibri"/>
-          <w:lang w:val="en-US"/>
-        </w:rPr>
-      </w:pPr>
-      <w:r>
-        <w:rPr>
-          <w:rFonts w:ascii="Calibri" w:hAnsi="Calibri" w:cs="Calibri"/>
-          <w:lang w:val="en-US"/>
-        </w:rPr>
-        <w:t xml:space="preserve"> </w:t>
-      </w:r>
-      <w:r>
-        <w:rPr>
-          <w:rFonts w:ascii="Calibri" w:hAnsi="Calibri" w:cs="Calibri"/>
-          <w:lang w:val="en-US"/>
-        </w:rPr>
-        <w:t>It is the main file of the storage system. It keeps all general information about the storage system and its files. Users first reach this file if they want to make an operation in the storage system.</w:t>
-      </w:r>
-      <w:r>
-        <w:rPr>
-          <w:rFonts w:ascii="Calibri" w:hAnsi="Calibri" w:cs="Calibri"/>
-          <w:lang w:val="en-US"/>
-        </w:rPr>
-        <w:t xml:space="preserve"> There is only one system catalog. Creating or deleting system catalogs are not allowed.</w:t>
-      </w:r>
-    </w:p>
     <w:p>
       <w:pPr>
         <w:jc w:val="center"/>
@@ -5141,7 +5325,6 @@
     </w:p>
     <w:p>
       <w:pPr>
-        <w:jc w:val="center"/>
         <w:rPr>
           <w:b/>
           <w:sz w:val="28"/>
@@ -5154,13 +5337,461 @@
           <w:sz w:val="28"/>
           <w:lang w:val="en-US"/>
         </w:rPr>
+        <w:br w:type="page"/>
+      </w:r>
+    </w:p>
+    <w:p>
+      <w:pPr>
+        <w:jc w:val="center"/>
+        <w:rPr>
+          <w:b/>
+          <w:sz w:val="28"/>
+          <w:lang w:val="en-US"/>
+        </w:rPr>
+      </w:pPr>
+      <w:r>
+        <w:rPr>
+          <w:b/>
+          <w:sz w:val="28"/>
+          <w:lang w:val="en-US"/>
+        </w:rPr>
+        <w:lastRenderedPageBreak/>
         <w:t>Page</w:t>
+      </w:r>
+    </w:p>
+    <w:p>
+      <w:pPr>
+        <w:jc w:val="both"/>
+        <w:rPr>
+          <w:rFonts w:ascii="Calibri" w:hAnsi="Calibri" w:cs="Calibri"/>
+          <w:lang w:val="en-US"/>
+        </w:rPr>
+      </w:pPr>
+      <w:r>
+        <w:rPr>
+          <w:rFonts w:ascii="Calibri" w:hAnsi="Calibri" w:cs="Calibri"/>
+          <w:lang w:val="en-US"/>
+        </w:rPr>
+        <w:tab/>
+        <w:t>Each page stores records.</w:t>
+      </w:r>
+      <w:r>
+        <w:rPr>
+          <w:rFonts w:ascii="Calibri" w:hAnsi="Calibri" w:cs="Calibri"/>
+          <w:lang w:val="en-US"/>
+        </w:rPr>
+        <w:t xml:space="preserve"> Each page shall have a fixed size of 1024 bytes but a type (file) can have multiple pages.</w:t>
+      </w:r>
+      <w:r>
+        <w:rPr>
+          <w:rFonts w:ascii="Calibri" w:hAnsi="Calibri" w:cs="Calibri"/>
+          <w:lang w:val="en-US"/>
+        </w:rPr>
+        <w:t xml:space="preserve"> </w:t>
+      </w:r>
+      <w:r>
+        <w:rPr>
+          <w:rFonts w:ascii="Calibri" w:hAnsi="Calibri" w:cs="Calibri"/>
+          <w:lang w:val="en-US"/>
+        </w:rPr>
+        <w:t xml:space="preserve">There </w:t>
+      </w:r>
+      <w:r>
+        <w:rPr>
+          <w:rFonts w:ascii="Calibri" w:hAnsi="Calibri" w:cs="Calibri"/>
+          <w:lang w:val="en-US"/>
+        </w:rPr>
+        <w:t>shall</w:t>
+      </w:r>
+      <w:r>
+        <w:rPr>
+          <w:rFonts w:ascii="Calibri" w:hAnsi="Calibri" w:cs="Calibri"/>
+          <w:lang w:val="en-US"/>
+        </w:rPr>
+        <w:t xml:space="preserve"> always be enough number of pages in a</w:t>
+      </w:r>
+      <w:r>
+        <w:rPr>
+          <w:rFonts w:ascii="Calibri" w:hAnsi="Calibri" w:cs="Calibri"/>
+          <w:lang w:val="en-US"/>
+        </w:rPr>
+        <w:t xml:space="preserve"> file for all records of a type (</w:t>
+      </w:r>
+      <w:r>
+        <w:rPr>
+          <w:rFonts w:ascii="Calibri" w:hAnsi="Calibri" w:cs="Calibri"/>
+          <w:lang w:val="en-US"/>
+        </w:rPr>
+        <w:t xml:space="preserve">Pages are created </w:t>
+      </w:r>
+      <w:r>
+        <w:rPr>
+          <w:rFonts w:ascii="Calibri" w:hAnsi="Calibri" w:cs="Calibri"/>
+          <w:lang w:val="en-US"/>
+        </w:rPr>
+        <w:t>after the last page</w:t>
+      </w:r>
+      <w:r>
+        <w:rPr>
+          <w:rFonts w:ascii="Calibri" w:hAnsi="Calibri" w:cs="Calibri"/>
+          <w:lang w:val="en-US"/>
+        </w:rPr>
+        <w:t xml:space="preserve"> of the type</w:t>
+      </w:r>
+      <w:r>
+        <w:rPr>
+          <w:rFonts w:ascii="Calibri" w:hAnsi="Calibri" w:cs="Calibri"/>
+          <w:lang w:val="en-US"/>
+        </w:rPr>
+        <w:t xml:space="preserve"> when </w:t>
+      </w:r>
+      <w:r>
+        <w:rPr>
+          <w:rFonts w:ascii="Calibri" w:hAnsi="Calibri" w:cs="Calibri"/>
+          <w:lang w:val="en-US"/>
+        </w:rPr>
+        <w:t>there is no empty</w:t>
+      </w:r>
+      <w:r>
+        <w:rPr>
+          <w:rFonts w:ascii="Calibri" w:hAnsi="Calibri" w:cs="Calibri"/>
+          <w:lang w:val="en-US"/>
+        </w:rPr>
+        <w:t xml:space="preserve"> record</w:t>
+      </w:r>
+      <w:r>
+        <w:rPr>
+          <w:rFonts w:ascii="Calibri" w:hAnsi="Calibri" w:cs="Calibri"/>
+          <w:lang w:val="en-US"/>
+        </w:rPr>
+        <w:t xml:space="preserve"> slot</w:t>
+      </w:r>
+      <w:r>
+        <w:rPr>
+          <w:rFonts w:ascii="Calibri" w:hAnsi="Calibri" w:cs="Calibri"/>
+          <w:lang w:val="en-US"/>
+        </w:rPr>
+        <w:t xml:space="preserve"> in the last page </w:t>
+      </w:r>
+      <w:r>
+        <w:rPr>
+          <w:rFonts w:ascii="Calibri" w:hAnsi="Calibri" w:cs="Calibri"/>
+          <w:lang w:val="en-US"/>
+        </w:rPr>
+        <w:t xml:space="preserve">but pages </w:t>
+      </w:r>
+      <w:r>
+        <w:rPr>
+          <w:rFonts w:ascii="Calibri" w:hAnsi="Calibri" w:cs="Calibri"/>
+          <w:lang w:val="en-US"/>
+        </w:rPr>
+        <w:t>do not need to be deleted physically because records are not deleted physically</w:t>
+      </w:r>
+      <w:r>
+        <w:rPr>
+          <w:rFonts w:ascii="Calibri" w:hAnsi="Calibri" w:cs="Calibri"/>
+          <w:lang w:val="en-US"/>
+        </w:rPr>
+        <w:t>)</w:t>
+      </w:r>
+      <w:r>
+        <w:rPr>
+          <w:rFonts w:ascii="Calibri" w:hAnsi="Calibri" w:cs="Calibri"/>
+          <w:lang w:val="en-US"/>
+        </w:rPr>
+        <w:t xml:space="preserve">. </w:t>
+      </w:r>
+      <w:r>
+        <w:rPr>
+          <w:rFonts w:ascii="Calibri" w:hAnsi="Calibri" w:cs="Calibri"/>
+          <w:lang w:val="en-US"/>
+        </w:rPr>
+        <w:t>This property speeds up the record creation and deletion process</w:t>
+      </w:r>
+      <w:r>
+        <w:rPr>
+          <w:rFonts w:ascii="Calibri" w:hAnsi="Calibri" w:cs="Calibri"/>
+          <w:lang w:val="en-US"/>
+        </w:rPr>
+        <w:t>es</w:t>
+      </w:r>
+      <w:r>
+        <w:rPr>
+          <w:rFonts w:ascii="Calibri" w:hAnsi="Calibri" w:cs="Calibri"/>
+          <w:lang w:val="en-US"/>
+        </w:rPr>
+        <w:t xml:space="preserve">. </w:t>
+      </w:r>
+      <w:r>
+        <w:rPr>
+          <w:rFonts w:ascii="Calibri" w:hAnsi="Calibri" w:cs="Calibri"/>
+          <w:lang w:val="en-US"/>
+        </w:rPr>
+        <w:t>Pages can have different number of records and fields and different sizes</w:t>
+      </w:r>
+      <w:r>
+        <w:rPr>
+          <w:rFonts w:ascii="Calibri" w:hAnsi="Calibri" w:cs="Calibri"/>
+          <w:lang w:val="en-US"/>
+        </w:rPr>
+        <w:t xml:space="preserve"> but the maximum amount for these values are the same for all pages as specified in Assum</w:t>
+      </w:r>
+      <w:r>
+        <w:rPr>
+          <w:rFonts w:ascii="Calibri" w:hAnsi="Calibri" w:cs="Calibri"/>
+          <w:lang w:val="en-US"/>
+        </w:rPr>
+        <w:t>ptions and Constraints section.</w:t>
+      </w:r>
+      <w:r>
+        <w:rPr>
+          <w:rFonts w:ascii="Calibri" w:hAnsi="Calibri" w:cs="Calibri"/>
+          <w:lang w:val="en-US"/>
+        </w:rPr>
+        <w:t xml:space="preserve"> Pages that are not </w:t>
+      </w:r>
+      <w:r>
+        <w:rPr>
+          <w:rFonts w:ascii="Calibri" w:hAnsi="Calibri" w:cs="Calibri"/>
+          <w:lang w:val="en-US"/>
+        </w:rPr>
+        <w:t xml:space="preserve">completely </w:t>
+      </w:r>
+      <w:r>
+        <w:rPr>
+          <w:rFonts w:ascii="Calibri" w:hAnsi="Calibri" w:cs="Calibri"/>
+          <w:lang w:val="en-US"/>
+        </w:rPr>
+        <w:t>full are filled with blank space</w:t>
+      </w:r>
+      <w:r>
+        <w:rPr>
+          <w:rFonts w:ascii="Calibri" w:hAnsi="Calibri" w:cs="Calibri"/>
+          <w:lang w:val="en-US"/>
+        </w:rPr>
+        <w:t>s</w:t>
+      </w:r>
+      <w:r>
+        <w:rPr>
+          <w:rFonts w:ascii="Calibri" w:hAnsi="Calibri" w:cs="Calibri"/>
+          <w:lang w:val="en-US"/>
+        </w:rPr>
+        <w:t xml:space="preserve"> to reach 1024 bytes.</w:t>
       </w:r>
     </w:p>
     <w:tbl>
       <w:tblPr>
         <w:tblStyle w:val="TabloKlavuzu"/>
-        <w:tblpPr w:leftFromText="141" w:rightFromText="141" w:vertAnchor="text" w:horzAnchor="page" w:tblpX="4561" w:tblpY="2986"/>
+        <w:tblW w:w="0" w:type="auto"/>
+        <w:tblLook w:val="04A0" w:firstRow="1" w:lastRow="0" w:firstColumn="1" w:lastColumn="0" w:noHBand="0" w:noVBand="1"/>
+      </w:tblPr>
+      <w:tblGrid>
+        <w:gridCol w:w="2972"/>
+      </w:tblGrid>
+      <w:tr>
+        <w:tc>
+          <w:tcPr>
+            <w:tcW w:w="2972" w:type="dxa"/>
+            <w:tcBorders>
+              <w:top w:val="nil"/>
+              <w:left w:val="nil"/>
+              <w:right w:val="nil"/>
+            </w:tcBorders>
+          </w:tcPr>
+          <w:p>
+            <w:pPr>
+              <w:jc w:val="center"/>
+              <w:rPr>
+                <w:b/>
+                <w:lang w:val="en-US"/>
+              </w:rPr>
+            </w:pPr>
+            <w:r>
+              <w:rPr>
+                <w:b/>
+                <w:lang w:val="en-US"/>
+              </w:rPr>
+              <w:t>Page</w:t>
+            </w:r>
+          </w:p>
+        </w:tc>
+      </w:tr>
+      <w:tr>
+        <w:tc>
+          <w:tcPr>
+            <w:tcW w:w="2972" w:type="dxa"/>
+          </w:tcPr>
+          <w:p>
+            <w:pPr>
+              <w:jc w:val="center"/>
+              <w:rPr>
+                <w:lang w:val="en-US"/>
+              </w:rPr>
+            </w:pPr>
+            <w:r>
+              <w:rPr>
+                <w:lang w:val="en-US"/>
+              </w:rPr>
+              <w:t>Page Header</w:t>
+            </w:r>
+          </w:p>
+        </w:tc>
+      </w:tr>
+      <w:tr>
+        <w:tc>
+          <w:tcPr>
+            <w:tcW w:w="2972" w:type="dxa"/>
+          </w:tcPr>
+          <w:p>
+            <w:pPr>
+              <w:jc w:val="center"/>
+              <w:rPr>
+                <w:lang w:val="en-US"/>
+              </w:rPr>
+            </w:pPr>
+            <w:r>
+              <w:rPr>
+                <w:lang w:val="en-US"/>
+              </w:rPr>
+              <w:t>Record 1</w:t>
+            </w:r>
+            <w:r>
+              <w:rPr>
+                <w:lang w:val="en-US"/>
+              </w:rPr>
+              <w:t xml:space="preserve"> (Status 1)</w:t>
+            </w:r>
+          </w:p>
+        </w:tc>
+      </w:tr>
+      <w:tr>
+        <w:tc>
+          <w:tcPr>
+            <w:tcW w:w="2972" w:type="dxa"/>
+          </w:tcPr>
+          <w:p>
+            <w:pPr>
+              <w:jc w:val="center"/>
+              <w:rPr>
+                <w:lang w:val="en-US"/>
+              </w:rPr>
+            </w:pPr>
+            <w:r>
+              <w:rPr>
+                <w:lang w:val="en-US"/>
+              </w:rPr>
+              <w:t>Record</w:t>
+            </w:r>
+            <w:r>
+              <w:rPr>
+                <w:lang w:val="en-US"/>
+              </w:rPr>
+              <w:t xml:space="preserve"> … (Status 1)</w:t>
+            </w:r>
+          </w:p>
+        </w:tc>
+      </w:tr>
+      <w:tr>
+        <w:tc>
+          <w:tcPr>
+            <w:tcW w:w="2972" w:type="dxa"/>
+          </w:tcPr>
+          <w:p>
+            <w:pPr>
+              <w:jc w:val="center"/>
+              <w:rPr>
+                <w:lang w:val="en-US"/>
+              </w:rPr>
+            </w:pPr>
+            <w:r>
+              <w:rPr>
+                <w:lang w:val="en-US"/>
+              </w:rPr>
+              <w:t>Record 10</w:t>
+            </w:r>
+            <w:r>
+              <w:rPr>
+                <w:lang w:val="en-US"/>
+              </w:rPr>
+              <w:t xml:space="preserve"> (Status 1)</w:t>
+            </w:r>
+          </w:p>
+        </w:tc>
+      </w:tr>
+      <w:tr>
+        <w:tc>
+          <w:tcPr>
+            <w:tcW w:w="2972" w:type="dxa"/>
+          </w:tcPr>
+          <w:p>
+            <w:pPr>
+              <w:jc w:val="center"/>
+              <w:rPr>
+                <w:lang w:val="en-US"/>
+              </w:rPr>
+            </w:pPr>
+            <w:r>
+              <w:rPr>
+                <w:lang w:val="en-US"/>
+              </w:rPr>
+              <w:t>Record 1 (Status 0)</w:t>
+            </w:r>
+          </w:p>
+        </w:tc>
+      </w:tr>
+      <w:tr>
+        <w:tc>
+          <w:tcPr>
+            <w:tcW w:w="2972" w:type="dxa"/>
+          </w:tcPr>
+          <w:p>
+            <w:pPr>
+              <w:jc w:val="center"/>
+              <w:rPr>
+                <w:lang w:val="en-US"/>
+              </w:rPr>
+            </w:pPr>
+            <w:r>
+              <w:rPr>
+                <w:lang w:val="en-US"/>
+              </w:rPr>
+              <w:t>Record … (Status 0)</w:t>
+            </w:r>
+          </w:p>
+        </w:tc>
+      </w:tr>
+      <w:tr>
+        <w:tc>
+          <w:tcPr>
+            <w:tcW w:w="2972" w:type="dxa"/>
+          </w:tcPr>
+          <w:p>
+            <w:pPr>
+              <w:jc w:val="center"/>
+              <w:rPr>
+                <w:lang w:val="en-US"/>
+              </w:rPr>
+            </w:pPr>
+            <w:r>
+              <w:rPr>
+                <w:lang w:val="en-US"/>
+              </w:rPr>
+              <w:t>Record 5</w:t>
+            </w:r>
+            <w:r>
+              <w:rPr>
+                <w:lang w:val="en-US"/>
+              </w:rPr>
+              <w:t xml:space="preserve"> (Status 0)</w:t>
+            </w:r>
+          </w:p>
+        </w:tc>
+      </w:tr>
+    </w:tbl>
+    <w:tbl>
+      <w:tblPr>
+        <w:tblStyle w:val="TabloKlavuzu"/>
+        <w:tblpPr w:leftFromText="141" w:rightFromText="141" w:vertAnchor="text" w:horzAnchor="page" w:tblpX="4561" w:tblpY="-1926"/>
         <w:tblW w:w="0" w:type="auto"/>
         <w:tblLook w:val="04A0" w:firstRow="1" w:lastRow="0" w:firstColumn="1" w:lastColumn="0" w:noHBand="0" w:noVBand="1"/>
       </w:tblPr>
@@ -5279,6 +5910,32 @@
     </w:tbl>
     <w:p>
       <w:pPr>
+        <w:jc w:val="center"/>
+        <w:rPr>
+          <w:b/>
+          <w:sz w:val="28"/>
+          <w:lang w:val="en-US"/>
+        </w:rPr>
+      </w:pPr>
+      <w:r>
+        <w:rPr>
+          <w:b/>
+          <w:sz w:val="28"/>
+          <w:lang w:val="en-US"/>
+        </w:rPr>
+        <w:t xml:space="preserve"> </w:t>
+      </w:r>
+      <w:r>
+        <w:rPr>
+          <w:b/>
+          <w:sz w:val="28"/>
+          <w:lang w:val="en-US"/>
+        </w:rPr>
+        <w:t>Record</w:t>
+      </w:r>
+    </w:p>
+    <w:p>
+      <w:pPr>
         <w:jc w:val="both"/>
         <w:rPr>
           <w:rFonts w:ascii="Calibri" w:hAnsi="Calibri" w:cs="Calibri"/>
@@ -5291,14 +5948,188 @@
           <w:lang w:val="en-US"/>
         </w:rPr>
         <w:tab/>
-        <w:t>Each page stores records.</w:t>
-      </w:r>
-      <w:r>
-        <w:rPr>
-          <w:rFonts w:ascii="Calibri" w:hAnsi="Calibri" w:cs="Calibri"/>
-          <w:lang w:val="en-US"/>
-        </w:rPr>
-        <w:t xml:space="preserve"> Each page shall have a fixed size of 1024 bytes but a type (file) can have multiple pages.</w:t>
+        <w:t xml:space="preserve">Each record stores fields. </w:t>
+      </w:r>
+      <w:r>
+        <w:rPr>
+          <w:lang w:val="en-US"/>
+        </w:rPr>
+        <w:t xml:space="preserve">Usage </w:t>
+      </w:r>
+      <w:r>
+        <w:rPr>
+          <w:rFonts w:ascii="Calibri" w:hAnsi="Calibri" w:cs="Calibri"/>
+          <w:lang w:val="en-US"/>
+        </w:rPr>
+        <w:t xml:space="preserve">status specifies whether the </w:t>
+      </w:r>
+      <w:r>
+        <w:rPr>
+          <w:rFonts w:ascii="Calibri" w:hAnsi="Calibri" w:cs="Calibri"/>
+          <w:lang w:val="en-US"/>
+        </w:rPr>
+        <w:t>record</w:t>
+      </w:r>
+      <w:r>
+        <w:rPr>
+          <w:rFonts w:ascii="Calibri" w:hAnsi="Calibri" w:cs="Calibri"/>
+          <w:lang w:val="en-US"/>
+        </w:rPr>
+        <w:t xml:space="preserve"> is deleted or not</w:t>
+      </w:r>
+      <w:r>
+        <w:rPr>
+          <w:rFonts w:ascii="Calibri" w:hAnsi="Calibri" w:cs="Calibri"/>
+          <w:lang w:val="en-US"/>
+        </w:rPr>
+        <w:t xml:space="preserve"> (1 for </w:t>
+      </w:r>
+      <w:r>
+        <w:rPr>
+          <w:rFonts w:ascii="Calibri" w:hAnsi="Calibri" w:cs="Calibri"/>
+          <w:lang w:val="en-US"/>
+        </w:rPr>
+        <w:t>active</w:t>
+      </w:r>
+      <w:r>
+        <w:rPr>
+          <w:rFonts w:ascii="Calibri" w:hAnsi="Calibri" w:cs="Calibri"/>
+          <w:lang w:val="en-US"/>
+        </w:rPr>
+        <w:t>, 0 for deleted)</w:t>
+      </w:r>
+      <w:r>
+        <w:rPr>
+          <w:rFonts w:ascii="Calibri" w:hAnsi="Calibri" w:cs="Calibri"/>
+          <w:lang w:val="en-US"/>
+        </w:rPr>
+        <w:t xml:space="preserve">. </w:t>
+      </w:r>
+      <w:r>
+        <w:rPr>
+          <w:rFonts w:ascii="Calibri" w:hAnsi="Calibri" w:cs="Calibri"/>
+          <w:lang w:val="en-US"/>
+        </w:rPr>
+        <w:t xml:space="preserve">New records are created at </w:t>
+      </w:r>
+      <w:r>
+        <w:rPr>
+          <w:rFonts w:ascii="Calibri" w:hAnsi="Calibri" w:cs="Calibri"/>
+          <w:lang w:val="en-US"/>
+        </w:rPr>
+        <w:t xml:space="preserve">the </w:t>
+      </w:r>
+      <w:r>
+        <w:rPr>
+          <w:rFonts w:ascii="Calibri" w:hAnsi="Calibri" w:cs="Calibri"/>
+          <w:lang w:val="en-US"/>
+        </w:rPr>
+        <w:t>right position in</w:t>
+      </w:r>
+      <w:r>
+        <w:rPr>
+          <w:rFonts w:ascii="Calibri" w:hAnsi="Calibri" w:cs="Calibri"/>
+          <w:lang w:val="en-US"/>
+        </w:rPr>
+        <w:t xml:space="preserve"> the </w:t>
+      </w:r>
+      <w:r>
+        <w:rPr>
+          <w:rFonts w:ascii="Calibri" w:hAnsi="Calibri" w:cs="Calibri"/>
+          <w:lang w:val="en-US"/>
+        </w:rPr>
+        <w:t>used records</w:t>
+      </w:r>
+      <w:r>
+        <w:rPr>
+          <w:rFonts w:ascii="Calibri" w:hAnsi="Calibri" w:cs="Calibri"/>
+          <w:lang w:val="en-US"/>
+        </w:rPr>
+        <w:t xml:space="preserve"> (to keep used records sorted</w:t>
+      </w:r>
+      <w:r>
+        <w:rPr>
+          <w:rFonts w:ascii="Calibri" w:hAnsi="Calibri" w:cs="Calibri"/>
+          <w:lang w:val="en-US"/>
+        </w:rPr>
+        <w:t xml:space="preserve"> according to </w:t>
+      </w:r>
+      <w:r>
+        <w:rPr>
+          <w:rFonts w:ascii="Calibri" w:hAnsi="Calibri" w:cs="Calibri"/>
+          <w:lang w:val="en-US"/>
+        </w:rPr>
+        <w:t>key field</w:t>
+      </w:r>
+      <w:r>
+        <w:rPr>
+          <w:rFonts w:ascii="Calibri" w:hAnsi="Calibri" w:cs="Calibri"/>
+          <w:lang w:val="en-US"/>
+        </w:rPr>
+        <w:t>)</w:t>
+      </w:r>
+      <w:r>
+        <w:rPr>
+          <w:rFonts w:ascii="Calibri" w:hAnsi="Calibri" w:cs="Calibri"/>
+          <w:lang w:val="en-US"/>
+        </w:rPr>
+        <w:t xml:space="preserve">. </w:t>
+      </w:r>
+      <w:r>
+        <w:rPr>
+          <w:rFonts w:ascii="Calibri" w:hAnsi="Calibri" w:cs="Calibri"/>
+          <w:lang w:val="en-US"/>
+        </w:rPr>
+        <w:t xml:space="preserve">Records </w:t>
+      </w:r>
+      <w:r>
+        <w:rPr>
+          <w:rFonts w:ascii="Calibri" w:hAnsi="Calibri" w:cs="Calibri"/>
+          <w:lang w:val="en-US"/>
+        </w:rPr>
+        <w:t>cannot be deleted physically (only their status change)</w:t>
+      </w:r>
+      <w:r>
+        <w:rPr>
+          <w:rFonts w:ascii="Calibri" w:hAnsi="Calibri" w:cs="Calibri"/>
+          <w:lang w:val="en-US"/>
+        </w:rPr>
+        <w:t xml:space="preserve"> and </w:t>
+      </w:r>
+      <w:r>
+        <w:rPr>
+          <w:rFonts w:ascii="Calibri" w:hAnsi="Calibri" w:cs="Calibri"/>
+          <w:lang w:val="en-US"/>
+        </w:rPr>
+        <w:t xml:space="preserve">newly </w:t>
+      </w:r>
+      <w:r>
+        <w:rPr>
+          <w:rFonts w:ascii="Calibri" w:hAnsi="Calibri" w:cs="Calibri"/>
+          <w:lang w:val="en-US"/>
+        </w:rPr>
+        <w:t>deleted</w:t>
+      </w:r>
+      <w:r>
+        <w:rPr>
+          <w:rFonts w:ascii="Calibri" w:hAnsi="Calibri" w:cs="Calibri"/>
+          <w:lang w:val="en-US"/>
+        </w:rPr>
+        <w:t xml:space="preserve"> records are moved to the </w:t>
+      </w:r>
+      <w:r>
+        <w:rPr>
+          <w:rFonts w:ascii="Calibri" w:hAnsi="Calibri" w:cs="Calibri"/>
+          <w:lang w:val="en-US"/>
+        </w:rPr>
+        <w:t>end of the file</w:t>
+      </w:r>
+      <w:r>
+        <w:rPr>
+          <w:rFonts w:ascii="Calibri" w:hAnsi="Calibri" w:cs="Calibri"/>
+          <w:lang w:val="en-US"/>
+        </w:rPr>
+        <w:t>.</w:t>
       </w:r>
       <w:r>
         <w:rPr>
@@ -5312,727 +6143,146 @@
           <w:rFonts w:ascii="Calibri" w:hAnsi="Calibri" w:cs="Calibri"/>
           <w:lang w:val="en-US"/>
         </w:rPr>
-        <w:t xml:space="preserve">There </w:t>
-      </w:r>
-      <w:r>
-        <w:rPr>
-          <w:rFonts w:ascii="Calibri" w:hAnsi="Calibri" w:cs="Calibri"/>
-          <w:lang w:val="en-US"/>
-        </w:rPr>
-        <w:t>shall</w:t>
-      </w:r>
-      <w:r>
-        <w:rPr>
-          <w:rFonts w:ascii="Calibri" w:hAnsi="Calibri" w:cs="Calibri"/>
-          <w:lang w:val="en-US"/>
-        </w:rPr>
-        <w:t xml:space="preserve"> always be enough number of pages in a</w:t>
-      </w:r>
-      <w:r>
-        <w:rPr>
-          <w:rFonts w:ascii="Calibri" w:hAnsi="Calibri" w:cs="Calibri"/>
-          <w:lang w:val="en-US"/>
-        </w:rPr>
-        <w:t xml:space="preserve"> file for all records of a type (</w:t>
-      </w:r>
-      <w:r>
-        <w:rPr>
-          <w:rFonts w:ascii="Calibri" w:hAnsi="Calibri" w:cs="Calibri"/>
-          <w:lang w:val="en-US"/>
-        </w:rPr>
-        <w:t xml:space="preserve">Pages are created </w:t>
-      </w:r>
-      <w:r>
-        <w:rPr>
-          <w:rFonts w:ascii="Calibri" w:hAnsi="Calibri" w:cs="Calibri"/>
-          <w:lang w:val="en-US"/>
-        </w:rPr>
-        <w:t>after the last page</w:t>
-      </w:r>
-      <w:r>
-        <w:rPr>
-          <w:rFonts w:ascii="Calibri" w:hAnsi="Calibri" w:cs="Calibri"/>
-          <w:lang w:val="en-US"/>
-        </w:rPr>
-        <w:t xml:space="preserve"> of the type</w:t>
-      </w:r>
-      <w:r>
-        <w:rPr>
-          <w:rFonts w:ascii="Calibri" w:hAnsi="Calibri" w:cs="Calibri"/>
-          <w:lang w:val="en-US"/>
-        </w:rPr>
-        <w:t xml:space="preserve"> when </w:t>
-      </w:r>
-      <w:r>
-        <w:rPr>
-          <w:rFonts w:ascii="Calibri" w:hAnsi="Calibri" w:cs="Calibri"/>
-          <w:lang w:val="en-US"/>
-        </w:rPr>
-        <w:t>there is no empty</w:t>
-      </w:r>
-      <w:r>
-        <w:rPr>
-          <w:rFonts w:ascii="Calibri" w:hAnsi="Calibri" w:cs="Calibri"/>
-          <w:lang w:val="en-US"/>
-        </w:rPr>
-        <w:t xml:space="preserve"> record</w:t>
-      </w:r>
-      <w:r>
-        <w:rPr>
-          <w:rFonts w:ascii="Calibri" w:hAnsi="Calibri" w:cs="Calibri"/>
-          <w:lang w:val="en-US"/>
-        </w:rPr>
-        <w:t xml:space="preserve"> slot</w:t>
-      </w:r>
-      <w:r>
-        <w:rPr>
-          <w:rFonts w:ascii="Calibri" w:hAnsi="Calibri" w:cs="Calibri"/>
-          <w:lang w:val="en-US"/>
-        </w:rPr>
-        <w:t xml:space="preserve"> in the last page of </w:t>
-      </w:r>
-      <w:r>
-        <w:rPr>
-          <w:rFonts w:ascii="Calibri" w:hAnsi="Calibri" w:cs="Calibri"/>
-          <w:lang w:val="en-US"/>
-        </w:rPr>
-        <w:t>the</w:t>
-      </w:r>
-      <w:r>
-        <w:rPr>
-          <w:rFonts w:ascii="Calibri" w:hAnsi="Calibri" w:cs="Calibri"/>
-          <w:lang w:val="en-US"/>
-        </w:rPr>
-        <w:t xml:space="preserve"> type</w:t>
-      </w:r>
-      <w:r>
-        <w:rPr>
-          <w:rFonts w:ascii="Calibri" w:hAnsi="Calibri" w:cs="Calibri"/>
-          <w:lang w:val="en-US"/>
-        </w:rPr>
-        <w:t xml:space="preserve"> but pages </w:t>
-      </w:r>
-      <w:r>
-        <w:rPr>
-          <w:rFonts w:ascii="Calibri" w:hAnsi="Calibri" w:cs="Calibri"/>
-          <w:lang w:val="en-US"/>
-        </w:rPr>
-        <w:t>do not need to be deleted physically because records are not deleted physically</w:t>
-      </w:r>
-      <w:r>
-        <w:rPr>
-          <w:rFonts w:ascii="Calibri" w:hAnsi="Calibri" w:cs="Calibri"/>
-          <w:lang w:val="en-US"/>
-        </w:rPr>
-        <w:t>)</w:t>
-      </w:r>
-      <w:r>
-        <w:rPr>
-          <w:rFonts w:ascii="Calibri" w:hAnsi="Calibri" w:cs="Calibri"/>
-          <w:lang w:val="en-US"/>
-        </w:rPr>
-        <w:t xml:space="preserve">. </w:t>
-      </w:r>
-      <w:r>
-        <w:rPr>
-          <w:rFonts w:ascii="Calibri" w:hAnsi="Calibri" w:cs="Calibri"/>
-          <w:lang w:val="en-US"/>
-        </w:rPr>
-        <w:t>This property speeds up the record creation and deletion process</w:t>
-      </w:r>
-      <w:r>
-        <w:rPr>
-          <w:rFonts w:ascii="Calibri" w:hAnsi="Calibri" w:cs="Calibri"/>
-          <w:lang w:val="en-US"/>
-        </w:rPr>
-        <w:t>es</w:t>
-      </w:r>
-      <w:r>
-        <w:rPr>
-          <w:rFonts w:ascii="Calibri" w:hAnsi="Calibri" w:cs="Calibri"/>
-          <w:lang w:val="en-US"/>
-        </w:rPr>
-        <w:t xml:space="preserve">. </w:t>
-      </w:r>
-      <w:r>
-        <w:rPr>
-          <w:rFonts w:ascii="Calibri" w:hAnsi="Calibri" w:cs="Calibri"/>
-          <w:lang w:val="en-US"/>
-        </w:rPr>
-        <w:t>Pages can have different number of records and fields and different sizes</w:t>
-      </w:r>
-      <w:r>
-        <w:rPr>
-          <w:rFonts w:ascii="Calibri" w:hAnsi="Calibri" w:cs="Calibri"/>
-          <w:lang w:val="en-US"/>
-        </w:rPr>
-        <w:t xml:space="preserve"> but the maximum amount for these values are the same for all pages as specified in Assum</w:t>
-      </w:r>
-      <w:r>
-        <w:rPr>
-          <w:rFonts w:ascii="Calibri" w:hAnsi="Calibri" w:cs="Calibri"/>
-          <w:lang w:val="en-US"/>
-        </w:rPr>
-        <w:t>ptions and Constraints section.</w:t>
+        <w:t xml:space="preserve">This way used records remain </w:t>
+      </w:r>
+      <w:r>
+        <w:rPr>
+          <w:rFonts w:ascii="Calibri" w:hAnsi="Calibri" w:cs="Calibri"/>
+          <w:lang w:val="en-US"/>
+        </w:rPr>
+        <w:t>sorted and deleted records come</w:t>
+      </w:r>
+      <w:r>
+        <w:rPr>
+          <w:rFonts w:ascii="Calibri" w:hAnsi="Calibri" w:cs="Calibri"/>
+          <w:lang w:val="en-US"/>
+        </w:rPr>
+        <w:t xml:space="preserve"> after used records. </w:t>
+      </w:r>
+      <w:r>
+        <w:rPr>
+          <w:rFonts w:ascii="Calibri" w:hAnsi="Calibri" w:cs="Calibri"/>
+          <w:lang w:val="en-US"/>
+        </w:rPr>
+        <w:t>These properties</w:t>
+      </w:r>
+      <w:r>
+        <w:rPr>
+          <w:rFonts w:ascii="Calibri" w:hAnsi="Calibri" w:cs="Calibri"/>
+          <w:lang w:val="en-US"/>
+        </w:rPr>
+        <w:t xml:space="preserve"> speed up the record searching and listing processes. </w:t>
+      </w:r>
+      <w:r>
+        <w:rPr>
+          <w:rFonts w:ascii="Calibri" w:hAnsi="Calibri" w:cs="Calibri"/>
+          <w:lang w:val="en-US"/>
+        </w:rPr>
+        <w:t xml:space="preserve">Records </w:t>
+      </w:r>
+      <w:r>
+        <w:rPr>
+          <w:rFonts w:ascii="Calibri" w:hAnsi="Calibri" w:cs="Calibri"/>
+          <w:lang w:val="en-US"/>
+        </w:rPr>
+        <w:t xml:space="preserve">can </w:t>
+      </w:r>
+      <w:r>
+        <w:rPr>
+          <w:rFonts w:ascii="Calibri" w:hAnsi="Calibri" w:cs="Calibri"/>
+          <w:lang w:val="en-US"/>
+        </w:rPr>
+        <w:t xml:space="preserve">have different number of fields and different </w:t>
+      </w:r>
+      <w:r>
+        <w:rPr>
+          <w:rFonts w:ascii="Calibri" w:hAnsi="Calibri" w:cs="Calibri"/>
+          <w:lang w:val="en-US"/>
+        </w:rPr>
+        <w:t xml:space="preserve">sizes but the maximum amount for these values are the same for all </w:t>
+      </w:r>
+      <w:r>
+        <w:rPr>
+          <w:rFonts w:ascii="Calibri" w:hAnsi="Calibri" w:cs="Calibri"/>
+          <w:lang w:val="en-US"/>
+        </w:rPr>
+        <w:t>records</w:t>
+      </w:r>
+      <w:r>
+        <w:rPr>
+          <w:rFonts w:ascii="Calibri" w:hAnsi="Calibri" w:cs="Calibri"/>
+          <w:lang w:val="en-US"/>
+        </w:rPr>
+        <w:t xml:space="preserve"> as specified in Assumptions and Constraints section</w:t>
+      </w:r>
+      <w:r>
+        <w:rPr>
+          <w:rFonts w:ascii="Calibri" w:hAnsi="Calibri" w:cs="Calibri"/>
+          <w:lang w:val="en-US"/>
+        </w:rPr>
+        <w:t>.</w:t>
+      </w:r>
+      <w:r>
+        <w:rPr>
+          <w:rFonts w:ascii="Calibri" w:hAnsi="Calibri" w:cs="Calibri"/>
+          <w:lang w:val="en-US"/>
+        </w:rPr>
+        <w:t xml:space="preserve"> </w:t>
+      </w:r>
+      <w:r>
+        <w:rPr>
+          <w:rFonts w:ascii="Calibri" w:hAnsi="Calibri" w:cs="Calibri"/>
+          <w:lang w:val="en-US"/>
+        </w:rPr>
+        <w:t xml:space="preserve">Records that are not completely full (number of fields is less than maximum number of fields) are filled with zeroes to reach the maximum record size and keep </w:t>
+      </w:r>
+      <w:r>
+        <w:rPr>
+          <w:rFonts w:ascii="Calibri" w:hAnsi="Calibri" w:cs="Calibri"/>
+          <w:lang w:val="en-US"/>
+        </w:rPr>
+        <w:t xml:space="preserve">page size and number of records in a page fixed. </w:t>
+      </w:r>
+      <w:r>
+        <w:rPr>
+          <w:rFonts w:ascii="Calibri" w:hAnsi="Calibri" w:cs="Calibri"/>
+          <w:lang w:val="en-US"/>
+        </w:rPr>
+        <w:t xml:space="preserve">There is only one key field which is the first field. </w:t>
+      </w:r>
+      <w:r>
+        <w:rPr>
+          <w:rFonts w:ascii="Calibri" w:hAnsi="Calibri" w:cs="Calibri"/>
+          <w:lang w:val="en-US"/>
+        </w:rPr>
+        <w:t>Each field stores data as integers.</w:t>
+      </w:r>
+      <w:r>
+        <w:rPr>
+          <w:rFonts w:ascii="Calibri" w:hAnsi="Calibri" w:cs="Calibri"/>
+          <w:lang w:val="en-US"/>
+        </w:rPr>
+        <w:t xml:space="preserve"> </w:t>
+      </w:r>
+      <w:r>
+        <w:rPr>
+          <w:rFonts w:ascii="Calibri" w:hAnsi="Calibri" w:cs="Calibri"/>
+          <w:lang w:val="en-US"/>
+        </w:rPr>
+        <w:t xml:space="preserve">Fields can be deleted physically </w:t>
+      </w:r>
+      <w:r>
+        <w:rPr>
+          <w:rFonts w:ascii="Calibri" w:hAnsi="Calibri" w:cs="Calibri"/>
+          <w:lang w:val="en-US"/>
+        </w:rPr>
+        <w:t>(except key field).</w:t>
       </w:r>
     </w:p>
     <w:tbl>
       <w:tblPr>
         <w:tblStyle w:val="TabloKlavuzu"/>
-        <w:tblW w:w="0" w:type="auto"/>
-        <w:tblInd w:w="5" w:type="dxa"/>
-        <w:tblLook w:val="04A0" w:firstRow="1" w:lastRow="0" w:firstColumn="1" w:lastColumn="0" w:noHBand="0" w:noVBand="1"/>
-      </w:tblPr>
-      <w:tblGrid>
-        <w:gridCol w:w="2972"/>
-      </w:tblGrid>
-      <w:tr>
-        <w:tc>
-          <w:tcPr>
-            <w:tcW w:w="2972" w:type="dxa"/>
-            <w:tcBorders>
-              <w:top w:val="nil"/>
-              <w:left w:val="nil"/>
-              <w:right w:val="nil"/>
-            </w:tcBorders>
-          </w:tcPr>
-          <w:p>
-            <w:pPr>
-              <w:jc w:val="center"/>
-              <w:rPr>
-                <w:b/>
-                <w:lang w:val="en-US"/>
-              </w:rPr>
-            </w:pPr>
-            <w:r>
-              <w:rPr>
-                <w:b/>
-                <w:lang w:val="en-US"/>
-              </w:rPr>
-              <w:t>Page</w:t>
-            </w:r>
-          </w:p>
-        </w:tc>
-      </w:tr>
-      <w:tr>
-        <w:tc>
-          <w:tcPr>
-            <w:tcW w:w="2972" w:type="dxa"/>
-          </w:tcPr>
-          <w:p>
-            <w:pPr>
-              <w:jc w:val="center"/>
-              <w:rPr>
-                <w:lang w:val="en-US"/>
-              </w:rPr>
-            </w:pPr>
-            <w:r>
-              <w:rPr>
-                <w:lang w:val="en-US"/>
-              </w:rPr>
-              <w:t>Page Header</w:t>
-            </w:r>
-          </w:p>
-        </w:tc>
-      </w:tr>
-      <w:tr>
-        <w:tc>
-          <w:tcPr>
-            <w:tcW w:w="2972" w:type="dxa"/>
-          </w:tcPr>
-          <w:p>
-            <w:pPr>
-              <w:jc w:val="center"/>
-              <w:rPr>
-                <w:lang w:val="en-US"/>
-              </w:rPr>
-            </w:pPr>
-            <w:r>
-              <w:rPr>
-                <w:lang w:val="en-US"/>
-              </w:rPr>
-              <w:t>Record 1</w:t>
-            </w:r>
-            <w:r>
-              <w:rPr>
-                <w:lang w:val="en-US"/>
-              </w:rPr>
-              <w:t xml:space="preserve"> (Status 1)</w:t>
-            </w:r>
-          </w:p>
-        </w:tc>
-      </w:tr>
-      <w:tr>
-        <w:tc>
-          <w:tcPr>
-            <w:tcW w:w="2972" w:type="dxa"/>
-          </w:tcPr>
-          <w:p>
-            <w:pPr>
-              <w:jc w:val="center"/>
-              <w:rPr>
-                <w:lang w:val="en-US"/>
-              </w:rPr>
-            </w:pPr>
-            <w:r>
-              <w:rPr>
-                <w:lang w:val="en-US"/>
-              </w:rPr>
-              <w:t>Record</w:t>
-            </w:r>
-            <w:r>
-              <w:rPr>
-                <w:lang w:val="en-US"/>
-              </w:rPr>
-              <w:t xml:space="preserve"> … (Status 1)</w:t>
-            </w:r>
-          </w:p>
-        </w:tc>
-      </w:tr>
-      <w:tr>
-        <w:tc>
-          <w:tcPr>
-            <w:tcW w:w="2972" w:type="dxa"/>
-          </w:tcPr>
-          <w:p>
-            <w:pPr>
-              <w:jc w:val="center"/>
-              <w:rPr>
-                <w:lang w:val="en-US"/>
-              </w:rPr>
-            </w:pPr>
-            <w:r>
-              <w:rPr>
-                <w:lang w:val="en-US"/>
-              </w:rPr>
-              <w:t>Record 10</w:t>
-            </w:r>
-            <w:r>
-              <w:rPr>
-                <w:lang w:val="en-US"/>
-              </w:rPr>
-              <w:t xml:space="preserve"> (Status 1)</w:t>
-            </w:r>
-          </w:p>
-        </w:tc>
-      </w:tr>
-      <w:tr>
-        <w:tc>
-          <w:tcPr>
-            <w:tcW w:w="2972" w:type="dxa"/>
-          </w:tcPr>
-          <w:p>
-            <w:pPr>
-              <w:jc w:val="center"/>
-              <w:rPr>
-                <w:lang w:val="en-US"/>
-              </w:rPr>
-            </w:pPr>
-            <w:r>
-              <w:rPr>
-                <w:lang w:val="en-US"/>
-              </w:rPr>
-              <w:t>Record 1 (Status 0)</w:t>
-            </w:r>
-          </w:p>
-        </w:tc>
-      </w:tr>
-      <w:tr>
-        <w:tc>
-          <w:tcPr>
-            <w:tcW w:w="2972" w:type="dxa"/>
-          </w:tcPr>
-          <w:p>
-            <w:pPr>
-              <w:jc w:val="center"/>
-              <w:rPr>
-                <w:lang w:val="en-US"/>
-              </w:rPr>
-            </w:pPr>
-            <w:r>
-              <w:rPr>
-                <w:lang w:val="en-US"/>
-              </w:rPr>
-              <w:t>Record … (Status 0)</w:t>
-            </w:r>
-          </w:p>
-        </w:tc>
-      </w:tr>
-      <w:tr>
-        <w:tc>
-          <w:tcPr>
-            <w:tcW w:w="2972" w:type="dxa"/>
-          </w:tcPr>
-          <w:p>
-            <w:pPr>
-              <w:jc w:val="center"/>
-              <w:rPr>
-                <w:lang w:val="en-US"/>
-              </w:rPr>
-            </w:pPr>
-            <w:r>
-              <w:rPr>
-                <w:lang w:val="en-US"/>
-              </w:rPr>
-              <w:t>Record 5</w:t>
-            </w:r>
-            <w:r>
-              <w:rPr>
-                <w:lang w:val="en-US"/>
-              </w:rPr>
-              <w:t xml:space="preserve"> (Status 0)</w:t>
-            </w:r>
-          </w:p>
-        </w:tc>
-      </w:tr>
-    </w:tbl>
-    <w:p>
-      <w:pPr>
-        <w:jc w:val="center"/>
-        <w:rPr>
-          <w:b/>
-          <w:sz w:val="28"/>
-          <w:lang w:val="en-US"/>
-        </w:rPr>
-      </w:pPr>
-      <w:r>
-        <w:rPr>
-          <w:b/>
-          <w:sz w:val="28"/>
-          <w:lang w:val="en-US"/>
-        </w:rPr>
-        <w:lastRenderedPageBreak/>
-        <w:t>Record</w:t>
-      </w:r>
-    </w:p>
-    <w:p>
-      <w:pPr>
-        <w:jc w:val="both"/>
-        <w:rPr>
-          <w:rFonts w:ascii="Calibri" w:hAnsi="Calibri" w:cs="Calibri"/>
-          <w:lang w:val="en-US"/>
-        </w:rPr>
-      </w:pPr>
-      <w:r>
-        <w:rPr>
-          <w:rFonts w:ascii="Calibri" w:hAnsi="Calibri" w:cs="Calibri"/>
-          <w:lang w:val="en-US"/>
-        </w:rPr>
-        <w:tab/>
-        <w:t xml:space="preserve">Each record stores fields. </w:t>
-      </w:r>
-      <w:r>
-        <w:rPr>
-          <w:lang w:val="en-US"/>
-        </w:rPr>
-        <w:t xml:space="preserve">Usage </w:t>
-      </w:r>
-      <w:r>
-        <w:rPr>
-          <w:rFonts w:ascii="Calibri" w:hAnsi="Calibri" w:cs="Calibri"/>
-          <w:lang w:val="en-US"/>
-        </w:rPr>
-        <w:t xml:space="preserve">status specifies whether the </w:t>
-      </w:r>
-      <w:r>
-        <w:rPr>
-          <w:rFonts w:ascii="Calibri" w:hAnsi="Calibri" w:cs="Calibri"/>
-          <w:lang w:val="en-US"/>
-        </w:rPr>
-        <w:t>record</w:t>
-      </w:r>
-      <w:r>
-        <w:rPr>
-          <w:rFonts w:ascii="Calibri" w:hAnsi="Calibri" w:cs="Calibri"/>
-          <w:lang w:val="en-US"/>
-        </w:rPr>
-        <w:t xml:space="preserve"> is deleted or not</w:t>
-      </w:r>
-      <w:r>
-        <w:rPr>
-          <w:rFonts w:ascii="Calibri" w:hAnsi="Calibri" w:cs="Calibri"/>
-          <w:lang w:val="en-US"/>
-        </w:rPr>
-        <w:t xml:space="preserve"> (1 for </w:t>
-      </w:r>
-      <w:r>
-        <w:rPr>
-          <w:rFonts w:ascii="Calibri" w:hAnsi="Calibri" w:cs="Calibri"/>
-          <w:lang w:val="en-US"/>
-        </w:rPr>
-        <w:t>active</w:t>
-      </w:r>
-      <w:r>
-        <w:rPr>
-          <w:rFonts w:ascii="Calibri" w:hAnsi="Calibri" w:cs="Calibri"/>
-          <w:lang w:val="en-US"/>
-        </w:rPr>
-        <w:t>, 0 for deleted)</w:t>
-      </w:r>
-      <w:r>
-        <w:rPr>
-          <w:rFonts w:ascii="Calibri" w:hAnsi="Calibri" w:cs="Calibri"/>
-          <w:lang w:val="en-US"/>
-        </w:rPr>
-        <w:t xml:space="preserve">. </w:t>
-      </w:r>
-      <w:r>
-        <w:rPr>
-          <w:rFonts w:ascii="Calibri" w:hAnsi="Calibri" w:cs="Calibri"/>
-          <w:lang w:val="en-US"/>
-        </w:rPr>
-        <w:t xml:space="preserve">New records are created at </w:t>
-      </w:r>
-      <w:r>
-        <w:rPr>
-          <w:rFonts w:ascii="Calibri" w:hAnsi="Calibri" w:cs="Calibri"/>
-          <w:lang w:val="en-US"/>
-        </w:rPr>
-        <w:t xml:space="preserve">the </w:t>
-      </w:r>
-      <w:r>
-        <w:rPr>
-          <w:rFonts w:ascii="Calibri" w:hAnsi="Calibri" w:cs="Calibri"/>
-          <w:lang w:val="en-US"/>
-        </w:rPr>
-        <w:t>right position in</w:t>
-      </w:r>
-      <w:r>
-        <w:rPr>
-          <w:rFonts w:ascii="Calibri" w:hAnsi="Calibri" w:cs="Calibri"/>
-          <w:lang w:val="en-US"/>
-        </w:rPr>
-        <w:t xml:space="preserve"> the </w:t>
-      </w:r>
-      <w:r>
-        <w:rPr>
-          <w:rFonts w:ascii="Calibri" w:hAnsi="Calibri" w:cs="Calibri"/>
-          <w:lang w:val="en-US"/>
-        </w:rPr>
-        <w:t>used records</w:t>
-      </w:r>
-      <w:r>
-        <w:rPr>
-          <w:rFonts w:ascii="Calibri" w:hAnsi="Calibri" w:cs="Calibri"/>
-          <w:lang w:val="en-US"/>
-        </w:rPr>
-        <w:t xml:space="preserve"> (to keep used records sorted</w:t>
-      </w:r>
-      <w:r>
-        <w:rPr>
-          <w:rFonts w:ascii="Calibri" w:hAnsi="Calibri" w:cs="Calibri"/>
-          <w:lang w:val="en-US"/>
-        </w:rPr>
-        <w:t xml:space="preserve"> according to </w:t>
-      </w:r>
-      <w:r>
-        <w:rPr>
-          <w:rFonts w:ascii="Calibri" w:hAnsi="Calibri" w:cs="Calibri"/>
-          <w:lang w:val="en-US"/>
-        </w:rPr>
-        <w:t>key field</w:t>
-      </w:r>
-      <w:r>
-        <w:rPr>
-          <w:rFonts w:ascii="Calibri" w:hAnsi="Calibri" w:cs="Calibri"/>
-          <w:lang w:val="en-US"/>
-        </w:rPr>
-        <w:t>)</w:t>
-      </w:r>
-      <w:r>
-        <w:rPr>
-          <w:rFonts w:ascii="Calibri" w:hAnsi="Calibri" w:cs="Calibri"/>
-          <w:lang w:val="en-US"/>
-        </w:rPr>
-        <w:t xml:space="preserve">. </w:t>
-      </w:r>
-      <w:r>
-        <w:rPr>
-          <w:rFonts w:ascii="Calibri" w:hAnsi="Calibri" w:cs="Calibri"/>
-          <w:lang w:val="en-US"/>
-        </w:rPr>
-        <w:t xml:space="preserve">Records </w:t>
-      </w:r>
-      <w:r>
-        <w:rPr>
-          <w:rFonts w:ascii="Calibri" w:hAnsi="Calibri" w:cs="Calibri"/>
-          <w:lang w:val="en-US"/>
-        </w:rPr>
-        <w:t>cannot be deleted physically (only their status change)</w:t>
-      </w:r>
-      <w:r>
-        <w:rPr>
-          <w:rFonts w:ascii="Calibri" w:hAnsi="Calibri" w:cs="Calibri"/>
-          <w:lang w:val="en-US"/>
-        </w:rPr>
-        <w:t xml:space="preserve"> and </w:t>
-      </w:r>
-      <w:r>
-        <w:rPr>
-          <w:rFonts w:ascii="Calibri" w:hAnsi="Calibri" w:cs="Calibri"/>
-          <w:lang w:val="en-US"/>
-        </w:rPr>
-        <w:t xml:space="preserve">newly </w:t>
-      </w:r>
-      <w:r>
-        <w:rPr>
-          <w:rFonts w:ascii="Calibri" w:hAnsi="Calibri" w:cs="Calibri"/>
-          <w:lang w:val="en-US"/>
-        </w:rPr>
-        <w:t>deleted</w:t>
-      </w:r>
-      <w:r>
-        <w:rPr>
-          <w:rFonts w:ascii="Calibri" w:hAnsi="Calibri" w:cs="Calibri"/>
-          <w:lang w:val="en-US"/>
-        </w:rPr>
-        <w:t xml:space="preserve"> records are moved to the </w:t>
-      </w:r>
-      <w:r>
-        <w:rPr>
-          <w:rFonts w:ascii="Calibri" w:hAnsi="Calibri" w:cs="Calibri"/>
-          <w:lang w:val="en-US"/>
-        </w:rPr>
-        <w:t>end of the file</w:t>
-      </w:r>
-      <w:r>
-        <w:rPr>
-          <w:rFonts w:ascii="Calibri" w:hAnsi="Calibri" w:cs="Calibri"/>
-          <w:lang w:val="en-US"/>
-        </w:rPr>
-        <w:t>.</w:t>
-      </w:r>
-      <w:r>
-        <w:rPr>
-          <w:rFonts w:ascii="Calibri" w:hAnsi="Calibri" w:cs="Calibri"/>
-          <w:lang w:val="en-US"/>
-        </w:rPr>
-        <w:t xml:space="preserve"> </w:t>
-      </w:r>
-      <w:r>
-        <w:rPr>
-          <w:rFonts w:ascii="Calibri" w:hAnsi="Calibri" w:cs="Calibri"/>
-          <w:lang w:val="en-US"/>
-        </w:rPr>
-        <w:t xml:space="preserve">This way used records remain </w:t>
-      </w:r>
-      <w:r>
-        <w:rPr>
-          <w:rFonts w:ascii="Calibri" w:hAnsi="Calibri" w:cs="Calibri"/>
-          <w:lang w:val="en-US"/>
-        </w:rPr>
-        <w:t>sorted and deleted records come</w:t>
-      </w:r>
-      <w:r>
-        <w:rPr>
-          <w:rFonts w:ascii="Calibri" w:hAnsi="Calibri" w:cs="Calibri"/>
-          <w:lang w:val="en-US"/>
-        </w:rPr>
-        <w:t xml:space="preserve"> after used records. </w:t>
-      </w:r>
-      <w:r>
-        <w:rPr>
-          <w:rFonts w:ascii="Calibri" w:hAnsi="Calibri" w:cs="Calibri"/>
-          <w:lang w:val="en-US"/>
-        </w:rPr>
-        <w:t>These properties</w:t>
-      </w:r>
-      <w:r>
-        <w:rPr>
-          <w:rFonts w:ascii="Calibri" w:hAnsi="Calibri" w:cs="Calibri"/>
-          <w:lang w:val="en-US"/>
-        </w:rPr>
-        <w:t xml:space="preserve"> speed up the record searching and listing processes. </w:t>
-      </w:r>
-      <w:r>
-        <w:rPr>
-          <w:rFonts w:ascii="Calibri" w:hAnsi="Calibri" w:cs="Calibri"/>
-          <w:lang w:val="en-US"/>
-        </w:rPr>
-        <w:t xml:space="preserve">Records </w:t>
-      </w:r>
-      <w:r>
-        <w:rPr>
-          <w:rFonts w:ascii="Calibri" w:hAnsi="Calibri" w:cs="Calibri"/>
-          <w:lang w:val="en-US"/>
-        </w:rPr>
-        <w:t xml:space="preserve">can </w:t>
-      </w:r>
-      <w:r>
-        <w:rPr>
-          <w:rFonts w:ascii="Calibri" w:hAnsi="Calibri" w:cs="Calibri"/>
-          <w:lang w:val="en-US"/>
-        </w:rPr>
-        <w:t xml:space="preserve">have different number of fields and different </w:t>
-      </w:r>
-      <w:r>
-        <w:rPr>
-          <w:rFonts w:ascii="Calibri" w:hAnsi="Calibri" w:cs="Calibri"/>
-          <w:lang w:val="en-US"/>
-        </w:rPr>
-        <w:t xml:space="preserve">sizes but the maximum amount for these values are the same for all </w:t>
-      </w:r>
-      <w:r>
-        <w:rPr>
-          <w:rFonts w:ascii="Calibri" w:hAnsi="Calibri" w:cs="Calibri"/>
-          <w:lang w:val="en-US"/>
-        </w:rPr>
-        <w:t>records</w:t>
-      </w:r>
-      <w:r>
-        <w:rPr>
-          <w:rFonts w:ascii="Calibri" w:hAnsi="Calibri" w:cs="Calibri"/>
-          <w:lang w:val="en-US"/>
-        </w:rPr>
-        <w:t xml:space="preserve"> as specified in Assumptions and Constraints section</w:t>
-      </w:r>
-      <w:r>
-        <w:rPr>
-          <w:rFonts w:ascii="Calibri" w:hAnsi="Calibri" w:cs="Calibri"/>
-          <w:lang w:val="en-US"/>
-        </w:rPr>
-        <w:t>.</w:t>
-      </w:r>
-      <w:r>
-        <w:rPr>
-          <w:rFonts w:ascii="Calibri" w:hAnsi="Calibri" w:cs="Calibri"/>
-          <w:lang w:val="en-US"/>
-        </w:rPr>
-        <w:t xml:space="preserve"> There is only one key field which is the first field. </w:t>
-      </w:r>
-      <w:r>
-        <w:rPr>
-          <w:rFonts w:ascii="Calibri" w:hAnsi="Calibri" w:cs="Calibri"/>
-          <w:lang w:val="en-US"/>
-        </w:rPr>
-        <w:t>Each field stores data as integers.</w:t>
-      </w:r>
-      <w:r>
-        <w:rPr>
-          <w:rFonts w:ascii="Calibri" w:hAnsi="Calibri" w:cs="Calibri"/>
-          <w:lang w:val="en-US"/>
-        </w:rPr>
-        <w:t xml:space="preserve"> </w:t>
-      </w:r>
-      <w:r>
-        <w:rPr>
-          <w:rFonts w:ascii="Calibri" w:hAnsi="Calibri" w:cs="Calibri"/>
-          <w:lang w:val="en-US"/>
-        </w:rPr>
-        <w:t xml:space="preserve">Fields can be deleted physically </w:t>
-      </w:r>
-      <w:r>
-        <w:rPr>
-          <w:rFonts w:ascii="Calibri" w:hAnsi="Calibri" w:cs="Calibri"/>
-          <w:lang w:val="en-US"/>
-        </w:rPr>
-        <w:t>(except key field).</w:t>
-      </w:r>
-    </w:p>
-    <w:tbl>
-      <w:tblPr>
-        <w:tblStyle w:val="TabloKlavuzu"/>
-        <w:tblpPr w:leftFromText="141" w:rightFromText="141" w:vertAnchor="text" w:horzAnchor="margin" w:tblpY="303"/>
+        <w:tblpPr w:leftFromText="141" w:rightFromText="141" w:vertAnchor="text" w:horzAnchor="margin" w:tblpY="72"/>
         <w:tblW w:w="0" w:type="auto"/>
         <w:tblLook w:val="04A0" w:firstRow="1" w:lastRow="0" w:firstColumn="1" w:lastColumn="0" w:noHBand="0" w:noVBand="1"/>
       </w:tblPr>
@@ -6179,31 +6429,16 @@
               <w:rPr>
                 <w:lang w:val="en-US"/>
               </w:rPr>
-              <w:t>1</w:t>
-            </w:r>
-            <w:r>
-              <w:rPr>
-                <w:lang w:val="en-US"/>
-              </w:rPr>
-              <w:t>6</w:t>
+              <w:t>16</w:t>
             </w:r>
           </w:p>
         </w:tc>
       </w:tr>
     </w:tbl>
-    <w:p>
-      <w:pPr>
-        <w:rPr>
-          <w:rFonts w:cstheme="minorHAnsi"/>
-          <w:b/>
-          <w:lang w:val="en-US"/>
-        </w:rPr>
-      </w:pPr>
-    </w:p>
     <w:tbl>
       <w:tblPr>
         <w:tblStyle w:val="TabloKlavuzu"/>
-        <w:tblpPr w:leftFromText="141" w:rightFromText="141" w:vertAnchor="text" w:horzAnchor="page" w:tblpX="5821" w:tblpY="132"/>
+        <w:tblpPr w:leftFromText="141" w:rightFromText="141" w:vertAnchor="text" w:horzAnchor="page" w:tblpX="5821" w:tblpY="357"/>
         <w:tblW w:w="0" w:type="auto"/>
         <w:tblLook w:val="04A0" w:firstRow="1" w:lastRow="0" w:firstColumn="1" w:lastColumn="0" w:noHBand="0" w:noVBand="1"/>
       </w:tblPr>
@@ -6269,6 +6504,15 @@
         </w:tc>
       </w:tr>
     </w:tbl>
+    <w:p>
+      <w:pPr>
+        <w:rPr>
+          <w:rFonts w:cstheme="minorHAnsi"/>
+          <w:b/>
+          <w:lang w:val="en-US"/>
+        </w:rPr>
+      </w:pPr>
+    </w:p>
     <w:p>
       <w:pPr>
         <w:rPr>
@@ -8104,7 +8348,7 @@
     <w:charset w:val="A2"/>
     <w:family w:val="roman"/>
     <w:pitch w:val="variable"/>
-    <w:sig w:usb0="E0002EFF" w:usb1="C000785B" w:usb2="00000009" w:usb3="00000000" w:csb0="000001FF" w:csb1="00000000"/>
+    <w:sig w:usb0="E0002AFF" w:usb1="C0007843" w:usb2="00000009" w:usb3="00000000" w:csb0="000001FF" w:csb1="00000000"/>
   </w:font>
   <w:font w:name="Wingdings">
     <w:panose1 w:val="05000000000000000000"/>
@@ -8118,7 +8362,7 @@
     <w:charset w:val="A2"/>
     <w:family w:val="swiss"/>
     <w:pitch w:val="variable"/>
-    <w:sig w:usb0="E0002AFF" w:usb1="C000247B" w:usb2="00000009" w:usb3="00000000" w:csb0="000001FF" w:csb1="00000000"/>
+    <w:sig w:usb0="E0002AFF" w:usb1="4000ACFF" w:usb2="00000001" w:usb3="00000000" w:csb0="000001FF" w:csb1="00000000"/>
   </w:font>
   <w:font w:name="Courier New">
     <w:panose1 w:val="02070309020205020404"/>
@@ -8132,7 +8376,7 @@
     <w:charset w:val="A2"/>
     <w:family w:val="swiss"/>
     <w:pitch w:val="variable"/>
-    <w:sig w:usb0="E0002AFF" w:usb1="C000247B" w:usb2="00000009" w:usb3="00000000" w:csb0="000001FF" w:csb1="00000000"/>
+    <w:sig w:usb0="A0002AEF" w:usb1="4000207B" w:usb2="00000000" w:usb3="00000000" w:csb0="000001FF" w:csb1="00000000"/>
   </w:font>
 </w:fonts>
 </file>
@@ -8179,6 +8423,7 @@
     <w:rsid w:val="00D42F28"/>
     <w:rsid w:val="00DC7192"/>
     <w:rsid w:val="00E06CE3"/>
+    <w:rsid w:val="00E16646"/>
     <w:rsid w:val="00E863B7"/>
     <w:rsid w:val="00EB2959"/>
     <w:rsid w:val="00FA189D"/>
@@ -9059,7 +9304,7 @@
 </file>
 
 <file path=customXml/itemProps2.xml><?xml version="1.0" encoding="utf-8"?>
-<ds:datastoreItem xmlns:ds="http://schemas.openxmlformats.org/officeDocument/2006/customXml" ds:itemID="{E3043181-9729-4B53-922D-AB267825F7BF}">
+<ds:datastoreItem xmlns:ds="http://schemas.openxmlformats.org/officeDocument/2006/customXml" ds:itemID="{72F35A3E-94AA-47DB-A19C-0D7CB25CB82D}">
   <ds:schemaRefs>
     <ds:schemaRef ds:uri="http://schemas.openxmlformats.org/officeDocument/2006/bibliography"/>
   </ds:schemaRefs>

</xml_diff>